<commit_message>
ArcGIS and figure updates
</commit_message>
<xml_diff>
--- a/thesis/Ch6/Chapter_6.docx
+++ b/thesis/Ch6/Chapter_6.docx
@@ -499,23 +499,7 @@
           <w:iCs/>
           <w:szCs w:val="24"/>
         </w:rPr>
-        <w:t xml:space="preserve"> While these thesis could delve more into the how, much of this has already been discussed (</w:t>
-      </w:r>
-      <w:proofErr w:type="spellStart"/>
-      <w:r>
-        <w:rPr>
-          <w:iCs/>
-          <w:szCs w:val="24"/>
-        </w:rPr>
-        <w:t>e.g</w:t>
-      </w:r>
-      <w:proofErr w:type="spellEnd"/>
-      <w:r>
-        <w:rPr>
-          <w:iCs/>
-          <w:szCs w:val="24"/>
-        </w:rPr>
-        <w:t xml:space="preserve"> Literature et al., 2020-2024)</w:t>
+        <w:t xml:space="preserve"> While these thesis could delve more into the how, much of this has already been discussed (e.g Literature et al., 2020-2024)</w:t>
       </w:r>
       <w:r>
         <w:rPr>
@@ -575,15 +559,7 @@
         <w:fldChar w:fldCharType="separate"/>
       </w:r>
       <w:r>
-        <w:t>(</w:t>
-      </w:r>
-      <w:proofErr w:type="spellStart"/>
-      <w:r>
-        <w:t>Marmett</w:t>
-      </w:r>
-      <w:proofErr w:type="spellEnd"/>
-      <w:r>
-        <w:t xml:space="preserve"> et al. 2023; Qiu et al. 2025; Yang et al. 2024)</w:t>
+        <w:t>(Marmett et al. 2023; Qiu et al. 2025; Yang et al. 2024)</w:t>
       </w:r>
       <w:r>
         <w:rPr>
@@ -987,23 +963,7 @@
           <w:iCs/>
           <w:szCs w:val="24"/>
         </w:rPr>
-        <w:t xml:space="preserve">While the lower end of concentrations </w:t>
-      </w:r>
-      <w:proofErr w:type="gramStart"/>
-      <w:r>
-        <w:rPr>
-          <w:iCs/>
-          <w:szCs w:val="24"/>
-        </w:rPr>
-        <w:t>are</w:t>
-      </w:r>
-      <w:proofErr w:type="gramEnd"/>
-      <w:r>
-        <w:rPr>
-          <w:iCs/>
-          <w:szCs w:val="24"/>
-        </w:rPr>
-        <w:t xml:space="preserve"> well below</w:t>
+        <w:t>While the lower end of concentrations are well below</w:t>
       </w:r>
       <w:r>
         <w:rPr>
@@ -1061,23 +1021,7 @@
           <w:iCs/>
           <w:szCs w:val="24"/>
         </w:rPr>
-        <w:t xml:space="preserve"> from healthy vegetation and </w:t>
-      </w:r>
-      <w:proofErr w:type="spellStart"/>
-      <w:r>
-        <w:rPr>
-          <w:iCs/>
-          <w:szCs w:val="24"/>
-        </w:rPr>
-        <w:t>VoCs</w:t>
-      </w:r>
-      <w:proofErr w:type="spellEnd"/>
-      <w:r>
-        <w:rPr>
-          <w:iCs/>
-          <w:szCs w:val="24"/>
-        </w:rPr>
-        <w:t xml:space="preserve"> found near predominantly urban areas.</w:t>
+        <w:t xml:space="preserve"> from healthy vegetation and VoCs found near predominantly urban areas.</w:t>
       </w:r>
       <w:r>
         <w:rPr>
@@ -1351,13 +1295,38 @@
           <w:iCs/>
           <w:szCs w:val="24"/>
         </w:rPr>
-        <w:t xml:space="preserve"> concentrations.</w:t>
-      </w:r>
-      <w:r>
-        <w:rPr>
-          <w:iCs/>
-          <w:szCs w:val="24"/>
-        </w:rPr>
+        <w:t xml:space="preserve"> concentrations. </w:t>
+      </w:r>
+      <w:r>
+        <w:rPr>
+          <w:iCs/>
+          <w:szCs w:val="24"/>
+        </w:rPr>
+        <w:t>The overall predicted concentration of O</w:t>
+      </w:r>
+      <w:r>
+        <w:rPr>
+          <w:iCs/>
+          <w:szCs w:val="24"/>
+          <w:vertAlign w:val="subscript"/>
+        </w:rPr>
+        <w:t>3</w:t>
+      </w:r>
+      <w:r>
+        <w:rPr>
+          <w:iCs/>
+          <w:szCs w:val="24"/>
+        </w:rPr>
+        <w:t xml:space="preserve"> for each county was compared to its average monitor value. It’s worth noting that the distribution of monitors per count was </w:t>
+      </w:r>
+      <w:r>
+        <w:rPr>
+          <w:iCs/>
+          <w:szCs w:val="24"/>
+        </w:rPr>
+        <w:t>skewed towards Maricopa;</w:t>
+      </w:r>
+      <w:r>
         <w:t xml:space="preserve"> </w:t>
       </w:r>
       <w:r>
@@ -1365,7 +1334,133 @@
           <w:iCs/>
           <w:szCs w:val="24"/>
         </w:rPr>
-        <w:t>The overall predicted concentration of O</w:t>
+        <w:t xml:space="preserve">with it having </w:t>
+      </w:r>
+      <w:r>
+        <w:rPr>
+          <w:iCs/>
+          <w:szCs w:val="24"/>
+        </w:rPr>
+        <w:t>20</w:t>
+      </w:r>
+      <w:r>
+        <w:rPr>
+          <w:iCs/>
+          <w:szCs w:val="24"/>
+        </w:rPr>
+        <w:t xml:space="preserve"> monitors compared to </w:t>
+      </w:r>
+      <w:r>
+        <w:rPr>
+          <w:iCs/>
+          <w:szCs w:val="24"/>
+        </w:rPr>
+        <w:t>Pima</w:t>
+      </w:r>
+      <w:r>
+        <w:rPr>
+          <w:iCs/>
+          <w:szCs w:val="24"/>
+        </w:rPr>
+        <w:t xml:space="preserve"> (</w:t>
+      </w:r>
+      <w:r>
+        <w:rPr>
+          <w:iCs/>
+          <w:szCs w:val="24"/>
+        </w:rPr>
+        <w:t>5</w:t>
+      </w:r>
+      <w:r>
+        <w:rPr>
+          <w:iCs/>
+          <w:szCs w:val="24"/>
+        </w:rPr>
+        <w:t xml:space="preserve">) and </w:t>
+      </w:r>
+      <w:r>
+        <w:rPr>
+          <w:iCs/>
+          <w:szCs w:val="24"/>
+        </w:rPr>
+        <w:t>Pinal</w:t>
+      </w:r>
+      <w:r>
+        <w:rPr>
+          <w:iCs/>
+          <w:szCs w:val="24"/>
+        </w:rPr>
+        <w:t xml:space="preserve"> (</w:t>
+      </w:r>
+      <w:r>
+        <w:rPr>
+          <w:iCs/>
+          <w:szCs w:val="24"/>
+        </w:rPr>
+        <w:t>3</w:t>
+      </w:r>
+      <w:r>
+        <w:rPr>
+          <w:iCs/>
+          <w:szCs w:val="24"/>
+        </w:rPr>
+        <w:t>).</w:t>
+      </w:r>
+      <w:r>
+        <w:rPr>
+          <w:iCs/>
+          <w:szCs w:val="24"/>
+        </w:rPr>
+        <w:t xml:space="preserve"> </w:t>
+      </w:r>
+      <w:r>
+        <w:rPr>
+          <w:iCs/>
+          <w:szCs w:val="24"/>
+        </w:rPr>
+        <w:t xml:space="preserve">It’s no surprise </w:t>
+      </w:r>
+      <w:r>
+        <w:rPr>
+          <w:iCs/>
+          <w:szCs w:val="24"/>
+        </w:rPr>
+        <w:t>the distribution of average concentrations was slightly skewed towards Maricopa</w:t>
+      </w:r>
+      <w:r>
+        <w:rPr>
+          <w:iCs/>
+          <w:szCs w:val="24"/>
+        </w:rPr>
+        <w:t>. However</w:t>
+      </w:r>
+      <w:r>
+        <w:rPr>
+          <w:iCs/>
+          <w:szCs w:val="24"/>
+        </w:rPr>
+        <w:t xml:space="preserve">, </w:t>
+      </w:r>
+      <w:r>
+        <w:rPr>
+          <w:iCs/>
+          <w:szCs w:val="24"/>
+        </w:rPr>
+        <w:t xml:space="preserve">both Pheonix and Tucson showed similar trends where </w:t>
+      </w:r>
+      <w:r>
+        <w:rPr>
+          <w:iCs/>
+          <w:szCs w:val="24"/>
+        </w:rPr>
+        <w:t xml:space="preserve">higher concentrations </w:t>
+      </w:r>
+      <w:r>
+        <w:rPr>
+          <w:iCs/>
+          <w:szCs w:val="24"/>
+        </w:rPr>
+        <w:t>were found post increase in either heat or NO</w:t>
       </w:r>
       <w:r>
         <w:rPr>
@@ -1373,6 +1468,127 @@
           <w:szCs w:val="24"/>
           <w:vertAlign w:val="subscript"/>
         </w:rPr>
+        <w:t>2</w:t>
+      </w:r>
+      <w:r>
+        <w:rPr>
+          <w:iCs/>
+          <w:szCs w:val="24"/>
+        </w:rPr>
+        <w:t>.</w:t>
+      </w:r>
+      <w:r>
+        <w:rPr>
+          <w:rFonts w:cs="Calibri Light"/>
+          <w:iCs/>
+          <w:szCs w:val="24"/>
+        </w:rPr>
+        <w:t xml:space="preserve"> </w:t>
+      </w:r>
+    </w:p>
+    <w:p>
+      <w:pPr>
+        <w:jc w:val="center"/>
+        <w:rPr>
+          <w:iCs/>
+          <w:szCs w:val="24"/>
+        </w:rPr>
+      </w:pPr>
+      <w:r>
+        <w:rPr>
+          <w:iCs/>
+          <w:szCs w:val="24"/>
+        </w:rPr>
+        <w:t xml:space="preserve">VI.2. </w:t>
+      </w:r>
+      <w:r>
+        <w:rPr>
+          <w:iCs/>
+          <w:szCs w:val="24"/>
+        </w:rPr>
+        <w:t>Maricopa</w:t>
+      </w:r>
+    </w:p>
+    <w:p>
+      <w:pPr>
+        <w:ind w:firstLine="720"/>
+      </w:pPr>
+      <w:r>
+        <w:drawing>
+          <wp:anchor distT="0" distB="0" distL="114300" distR="114300" simplePos="0" relativeHeight="251659264" behindDoc="0" locked="0" layoutInCell="1" allowOverlap="1" wp14:anchorId="171B966B" wp14:editId="4A32A25E">
+            <wp:simplePos x="0" y="0"/>
+            <wp:positionH relativeFrom="column">
+              <wp:posOffset>2100580</wp:posOffset>
+            </wp:positionH>
+            <wp:positionV relativeFrom="paragraph">
+              <wp:posOffset>829864</wp:posOffset>
+            </wp:positionV>
+            <wp:extent cx="1964690" cy="1837690"/>
+            <wp:effectExtent l="0" t="0" r="0" b="0"/>
+            <wp:wrapTopAndBottom/>
+            <wp:docPr id="557924589" name="Picture 1" descr="A map of the city of san francisco&#10;&#10;AI-generated content may be incorrect."/>
+            <wp:cNvGraphicFramePr>
+              <a:graphicFrameLocks xmlns:a="http://schemas.openxmlformats.org/drawingml/2006/main" noChangeAspect="1"/>
+            </wp:cNvGraphicFramePr>
+            <a:graphic xmlns:a="http://schemas.openxmlformats.org/drawingml/2006/main">
+              <a:graphicData uri="http://schemas.openxmlformats.org/drawingml/2006/picture">
+                <pic:pic xmlns:pic="http://schemas.openxmlformats.org/drawingml/2006/picture">
+                  <pic:nvPicPr>
+                    <pic:cNvPr id="557924589" name="Picture 1" descr="A map of the city of san francisco&#10;&#10;AI-generated content may be incorrect."/>
+                    <pic:cNvPicPr/>
+                  </pic:nvPicPr>
+                  <pic:blipFill rotWithShape="1">
+                    <a:blip r:embed="rId6">
+                      <a:extLst>
+                        <a:ext uri="{28A0092B-C50C-407E-A947-70E740481C1C}">
+                          <a14:useLocalDpi xmlns:a14="http://schemas.microsoft.com/office/drawing/2010/main" val="0"/>
+                        </a:ext>
+                      </a:extLst>
+                    </a:blip>
+                    <a:srcRect r="66940"/>
+                    <a:stretch>
+                      <a:fillRect/>
+                    </a:stretch>
+                  </pic:blipFill>
+                  <pic:spPr bwMode="auto">
+                    <a:xfrm>
+                      <a:off x="0" y="0"/>
+                      <a:ext cx="1964690" cy="1837690"/>
+                    </a:xfrm>
+                    <a:prstGeom prst="rect">
+                      <a:avLst/>
+                    </a:prstGeom>
+                    <a:ln>
+                      <a:noFill/>
+                    </a:ln>
+                    <a:extLst>
+                      <a:ext uri="{53640926-AAD7-44D8-BBD7-CCE9431645EC}">
+                        <a14:shadowObscured xmlns:a14="http://schemas.microsoft.com/office/drawing/2010/main"/>
+                      </a:ext>
+                    </a:extLst>
+                  </pic:spPr>
+                </pic:pic>
+              </a:graphicData>
+            </a:graphic>
+            <wp14:sizeRelH relativeFrom="margin">
+              <wp14:pctWidth>0</wp14:pctWidth>
+            </wp14:sizeRelH>
+          </wp:anchor>
+        </w:drawing>
+      </w:r>
+      <w:r>
+        <w:rPr>
+          <w:iCs/>
+          <w:szCs w:val="24"/>
+        </w:rPr>
+        <w:t>Distributions of surface O</w:t>
+      </w:r>
+      <w:r>
+        <w:rPr>
+          <w:iCs/>
+          <w:szCs w:val="24"/>
+          <w:vertAlign w:val="subscript"/>
+        </w:rPr>
         <w:t>3</w:t>
       </w:r>
       <w:r>
@@ -1380,16 +1596,48 @@
           <w:iCs/>
           <w:szCs w:val="24"/>
         </w:rPr>
-        <w:t xml:space="preserve"> for each county was compared to its average monitor value. It’s worth noting that the distribution of monitors per count was </w:t>
-      </w:r>
-      <w:r>
-        <w:rPr>
-          <w:iCs/>
-          <w:szCs w:val="24"/>
-        </w:rPr>
-        <w:t>skewed towards Maricopa;</w:t>
-      </w:r>
-      <w:r>
+        <w:t xml:space="preserve"> for Maricopa County were the most spread out with values ranging from 8.78 ppm to 107.09 ppm. This county houses Phoenix, the most populous city in Arizona as per census counts and </w:t>
+      </w:r>
+      <w:r>
+        <w:rPr>
+          <w:iCs/>
+          <w:szCs w:val="24"/>
+        </w:rPr>
+        <w:t>the number</w:t>
+      </w:r>
+      <w:r>
+        <w:rPr>
+          <w:iCs/>
+          <w:szCs w:val="24"/>
+        </w:rPr>
+        <w:t xml:space="preserve"> of households</w:t>
+      </w:r>
+      <w:r>
+        <w:rPr>
+          <w:iCs/>
+          <w:szCs w:val="24"/>
+        </w:rPr>
+        <w:t>.</w:t>
+      </w:r>
+      <w:r>
+        <w:rPr>
+          <w:iCs/>
+          <w:szCs w:val="24"/>
+        </w:rPr>
+        <w:t xml:space="preserve"> The estimated concentrations ranged from </w:t>
+      </w:r>
+      <w:r>
+        <w:rPr>
+          <w:iCs/>
+          <w:szCs w:val="24"/>
+        </w:rPr>
+        <w:t>10.11 ± 3.4 ppb to 91.67</w:t>
+      </w:r>
+      <w:r>
+        <w:rPr>
+          <w:iCs/>
+          <w:szCs w:val="24"/>
+        </w:rPr>
         <w:t xml:space="preserve"> </w:t>
       </w:r>
       <w:r>
@@ -1397,68 +1645,28 @@
           <w:iCs/>
           <w:szCs w:val="24"/>
         </w:rPr>
-        <w:t xml:space="preserve">with it having </w:t>
-      </w:r>
-      <w:r>
-        <w:rPr>
-          <w:iCs/>
-          <w:szCs w:val="24"/>
-        </w:rPr>
-        <w:t>20</w:t>
-      </w:r>
-      <w:r>
-        <w:rPr>
-          <w:iCs/>
-          <w:szCs w:val="24"/>
-        </w:rPr>
-        <w:t xml:space="preserve"> monitors compared to </w:t>
-      </w:r>
-      <w:r>
-        <w:rPr>
-          <w:iCs/>
-          <w:szCs w:val="24"/>
-        </w:rPr>
-        <w:t>Pima</w:t>
-      </w:r>
-      <w:r>
-        <w:rPr>
-          <w:iCs/>
-          <w:szCs w:val="24"/>
-        </w:rPr>
-        <w:t xml:space="preserve"> (</w:t>
-      </w:r>
-      <w:r>
-        <w:rPr>
-          <w:iCs/>
-          <w:szCs w:val="24"/>
-        </w:rPr>
-        <w:t>5</w:t>
-      </w:r>
-      <w:r>
-        <w:rPr>
-          <w:iCs/>
-          <w:szCs w:val="24"/>
-        </w:rPr>
-        <w:t xml:space="preserve">) and </w:t>
-      </w:r>
-      <w:r>
-        <w:rPr>
-          <w:iCs/>
-          <w:szCs w:val="24"/>
-        </w:rPr>
-        <w:t>Pinal</w:t>
-      </w:r>
-      <w:r>
-        <w:rPr>
-          <w:iCs/>
-          <w:szCs w:val="24"/>
-        </w:rPr>
-        <w:t xml:space="preserve"> (</w:t>
-      </w:r>
-      <w:r>
-        <w:rPr>
-          <w:iCs/>
-          <w:szCs w:val="24"/>
+        <w:t>± 3.4 ppb</w:t>
+      </w:r>
+      <w:r>
+        <w:rPr>
+          <w:iCs/>
+          <w:szCs w:val="24"/>
+        </w:rPr>
+        <w:t xml:space="preserve">. The distribution of highly populous areas with smaller amounts of occupied homes can be seen closer to Peoria and Glendale west of Phoenix. The coloring scheme shows many green shaded census tracks near the city center, typically surrounded by counties which have little variations in their mean and median income. Noting the </w:t>
+      </w:r>
+      <w:r>
+        <w:rPr>
+          <w:iCs/>
+          <w:szCs w:val="24"/>
+        </w:rPr>
+        <w:lastRenderedPageBreak/>
+        <w:t>surface O</w:t>
+      </w:r>
+      <w:r>
+        <w:rPr>
+          <w:iCs/>
+          <w:szCs w:val="24"/>
+          <w:vertAlign w:val="subscript"/>
         </w:rPr>
         <w:t>3</w:t>
       </w:r>
@@ -1467,109 +1675,7 @@
           <w:iCs/>
           <w:szCs w:val="24"/>
         </w:rPr>
-        <w:t>).</w:t>
-      </w:r>
-      <w:r>
-        <w:rPr>
-          <w:iCs/>
-          <w:szCs w:val="24"/>
-        </w:rPr>
-        <w:t xml:space="preserve"> </w:t>
-      </w:r>
-      <w:r>
-        <w:rPr>
-          <w:iCs/>
-          <w:szCs w:val="24"/>
-        </w:rPr>
-        <w:t xml:space="preserve">It’s no surprise </w:t>
-      </w:r>
-      <w:r>
-        <w:rPr>
-          <w:iCs/>
-          <w:szCs w:val="24"/>
-        </w:rPr>
-        <w:t>the distribution of average concentrations was slightly skewed towards Maricopa</w:t>
-      </w:r>
-      <w:r>
-        <w:rPr>
-          <w:iCs/>
-          <w:szCs w:val="24"/>
-        </w:rPr>
-        <w:t>. However</w:t>
-      </w:r>
-      <w:r>
-        <w:rPr>
-          <w:iCs/>
-          <w:szCs w:val="24"/>
-        </w:rPr>
-        <w:t xml:space="preserve">, </w:t>
-      </w:r>
-      <w:r>
-        <w:rPr>
-          <w:iCs/>
-          <w:szCs w:val="24"/>
-        </w:rPr>
-        <w:t xml:space="preserve">both Pheonix and Tucson showed similar trends where </w:t>
-      </w:r>
-      <w:r>
-        <w:rPr>
-          <w:iCs/>
-          <w:szCs w:val="24"/>
-        </w:rPr>
-        <w:t xml:space="preserve">higher concentrations </w:t>
-      </w:r>
-      <w:r>
-        <w:rPr>
-          <w:iCs/>
-          <w:szCs w:val="24"/>
-        </w:rPr>
-        <w:t>were found post increase in either heat or NO</w:t>
-      </w:r>
-      <w:r>
-        <w:rPr>
-          <w:iCs/>
-          <w:szCs w:val="24"/>
-          <w:vertAlign w:val="subscript"/>
-        </w:rPr>
-        <w:t>2</w:t>
-      </w:r>
-      <w:r>
-        <w:rPr>
-          <w:iCs/>
-          <w:szCs w:val="24"/>
-        </w:rPr>
-        <w:t>.</w:t>
-      </w:r>
-      <w:r>
-        <w:rPr>
-          <w:rFonts w:cs="Calibri Light"/>
-          <w:iCs/>
-          <w:szCs w:val="24"/>
-        </w:rPr>
-        <w:t xml:space="preserve"> </w:t>
-      </w:r>
-    </w:p>
-    <w:p>
-      <w:pPr>
-        <w:jc w:val="center"/>
-        <w:rPr>
-          <w:iCs/>
-          <w:szCs w:val="24"/>
-        </w:rPr>
-      </w:pPr>
-      <w:r>
-        <w:rPr>
-          <w:iCs/>
-          <w:szCs w:val="24"/>
-        </w:rPr>
-        <w:t xml:space="preserve">VI.2. </w:t>
-      </w:r>
-      <w:r>
-        <w:rPr>
-          <w:iCs/>
-          <w:szCs w:val="24"/>
-        </w:rPr>
-        <w:t>Maricopa</w:t>
+        <w:t xml:space="preserve"> maps, the urban setting in Maricopa sees the most diversity in concentration distributions.</w:t>
       </w:r>
     </w:p>
     <w:p>
@@ -1581,121 +1687,74 @@
         </w:rPr>
       </w:pPr>
       <w:r>
-        <w:rPr>
-          <w:iCs/>
-          <w:szCs w:val="24"/>
-        </w:rPr>
-        <w:t>Distributions of surface O</w:t>
-      </w:r>
-      <w:r>
-        <w:rPr>
-          <w:iCs/>
-          <w:szCs w:val="24"/>
-          <w:vertAlign w:val="subscript"/>
-        </w:rPr>
-        <w:t>3</w:t>
-      </w:r>
-      <w:r>
-        <w:rPr>
-          <w:iCs/>
-          <w:szCs w:val="24"/>
-        </w:rPr>
-        <w:t xml:space="preserve"> for Maricopa County were the most spread out with values ranging from 8.78 ppm to 107.09 ppm. This county houses Phoenix, the most populous city in Arizona as per census counts and </w:t>
-      </w:r>
-      <w:r>
-        <w:rPr>
-          <w:iCs/>
-          <w:szCs w:val="24"/>
-        </w:rPr>
-        <w:t>the number</w:t>
-      </w:r>
-      <w:r>
-        <w:rPr>
-          <w:iCs/>
-          <w:szCs w:val="24"/>
-        </w:rPr>
-        <w:t xml:space="preserve"> of households</w:t>
-      </w:r>
-      <w:r>
-        <w:rPr>
-          <w:iCs/>
-          <w:szCs w:val="24"/>
-        </w:rPr>
-        <w:t>.</w:t>
-      </w:r>
-      <w:r>
-        <w:rPr>
-          <w:iCs/>
-          <w:szCs w:val="24"/>
-        </w:rPr>
-        <w:t xml:space="preserve"> The estimated concentrations ranged from </w:t>
-      </w:r>
-      <w:r>
-        <w:rPr>
-          <w:iCs/>
-          <w:szCs w:val="24"/>
-        </w:rPr>
-        <w:t>10.11 ± 3.4 ppb to 91.67</w:t>
-      </w:r>
-      <w:r>
-        <w:rPr>
-          <w:iCs/>
-          <w:szCs w:val="24"/>
-        </w:rPr>
-        <w:t xml:space="preserve"> </w:t>
-      </w:r>
-      <w:r>
-        <w:rPr>
-          <w:iCs/>
-          <w:szCs w:val="24"/>
-        </w:rPr>
-        <w:t>± 3.4 ppb</w:t>
-      </w:r>
-      <w:r>
-        <w:rPr>
-          <w:iCs/>
-          <w:szCs w:val="24"/>
-        </w:rPr>
-        <w:t>. The distribution of highly populous areas with smaller amounts of occupied homes can be seen closer to Peoria and Glendale west of Phoenix. The coloring scheme shows many green shaded census tracks near the city center, typically surrounded by counties which have little variations in their mean and median income. Noting the surface O</w:t>
-      </w:r>
-      <w:r>
-        <w:rPr>
-          <w:iCs/>
-          <w:szCs w:val="24"/>
-          <w:vertAlign w:val="subscript"/>
-        </w:rPr>
-        <w:t>3</w:t>
-      </w:r>
-      <w:r>
-        <w:rPr>
-          <w:iCs/>
-          <w:szCs w:val="24"/>
-        </w:rPr>
-        <w:t xml:space="preserve"> maps, the urban setting in Maricopa sees the most diversity in concentration distributions. </w:t>
-      </w:r>
-    </w:p>
-    <w:p>
-      <w:pPr>
-        <w:ind w:firstLine="720"/>
-        <w:rPr>
-          <w:iCs/>
-          <w:szCs w:val="24"/>
-        </w:rPr>
-      </w:pPr>
-      <w:r>
-        <w:rPr>
-          <w:iCs/>
-          <w:szCs w:val="24"/>
-        </w:rPr>
-        <w:t xml:space="preserve">When overlaid with corresponding demographic information, many of the census tracts which have a high population, number of occupied households, and low deviation in their overall mean vs. median income are affected by higher concentrations. In addition, during low concentration months such as January, many of the trends show similar tendencies to weather patterns which tend to wrap around certain communities in the area. These same patterns can be seen during the high concentration months like October as well. The effects of both urban heath island effects and high-quality vegetative areas show the trends mentioned in </w:t>
-      </w:r>
-      <w:r>
-        <w:rPr>
-          <w:iCs/>
-          <w:szCs w:val="24"/>
-        </w:rPr>
-        <w:lastRenderedPageBreak/>
-        <w:t>Chapter II.3 where in O</w:t>
+        <w:drawing>
+          <wp:anchor distT="0" distB="0" distL="114300" distR="114300" simplePos="0" relativeHeight="251658240" behindDoc="0" locked="0" layoutInCell="1" allowOverlap="1" wp14:anchorId="188425A1" wp14:editId="14C7BFD6">
+            <wp:simplePos x="0" y="0"/>
+            <wp:positionH relativeFrom="column">
+              <wp:posOffset>2178928</wp:posOffset>
+            </wp:positionH>
+            <wp:positionV relativeFrom="paragraph">
+              <wp:posOffset>1871980</wp:posOffset>
+            </wp:positionV>
+            <wp:extent cx="1838325" cy="1724025"/>
+            <wp:effectExtent l="0" t="0" r="9525" b="9525"/>
+            <wp:wrapTopAndBottom/>
+            <wp:docPr id="106275830" name="Picture 1" descr="A map of the united states&#10;&#10;AI-generated content may be incorrect."/>
+            <wp:cNvGraphicFramePr>
+              <a:graphicFrameLocks xmlns:a="http://schemas.openxmlformats.org/drawingml/2006/main" noChangeAspect="1"/>
+            </wp:cNvGraphicFramePr>
+            <a:graphic xmlns:a="http://schemas.openxmlformats.org/drawingml/2006/main">
+              <a:graphicData uri="http://schemas.openxmlformats.org/drawingml/2006/picture">
+                <pic:pic xmlns:pic="http://schemas.openxmlformats.org/drawingml/2006/picture">
+                  <pic:nvPicPr>
+                    <pic:cNvPr id="106275830" name="Picture 1" descr="A map of the united states&#10;&#10;AI-generated content may be incorrect."/>
+                    <pic:cNvPicPr/>
+                  </pic:nvPicPr>
+                  <pic:blipFill rotWithShape="1">
+                    <a:blip r:embed="rId7">
+                      <a:extLst>
+                        <a:ext uri="{28A0092B-C50C-407E-A947-70E740481C1C}">
+                          <a14:useLocalDpi xmlns:a14="http://schemas.microsoft.com/office/drawing/2010/main" val="0"/>
+                        </a:ext>
+                      </a:extLst>
+                    </a:blip>
+                    <a:srcRect r="67005"/>
+                    <a:stretch>
+                      <a:fillRect/>
+                    </a:stretch>
+                  </pic:blipFill>
+                  <pic:spPr bwMode="auto">
+                    <a:xfrm>
+                      <a:off x="0" y="0"/>
+                      <a:ext cx="1838325" cy="1724025"/>
+                    </a:xfrm>
+                    <a:prstGeom prst="rect">
+                      <a:avLst/>
+                    </a:prstGeom>
+                    <a:ln>
+                      <a:noFill/>
+                    </a:ln>
+                    <a:extLst>
+                      <a:ext uri="{53640926-AAD7-44D8-BBD7-CCE9431645EC}">
+                        <a14:shadowObscured xmlns:a14="http://schemas.microsoft.com/office/drawing/2010/main"/>
+                      </a:ext>
+                    </a:extLst>
+                  </pic:spPr>
+                </pic:pic>
+              </a:graphicData>
+            </a:graphic>
+            <wp14:sizeRelH relativeFrom="margin">
+              <wp14:pctWidth>0</wp14:pctWidth>
+            </wp14:sizeRelH>
+          </wp:anchor>
+        </w:drawing>
+      </w:r>
+      <w:r>
+        <w:rPr>
+          <w:iCs/>
+          <w:szCs w:val="24"/>
+        </w:rPr>
+        <w:t>When overlaid with corresponding demographic information, many of the census tracts which have a high population, number of occupied households, and low deviation in their overall mean vs. median income are affected by higher concentrations. In addition, during low concentration months such as January, many of the trends show similar tendencies to weather patterns which tend to wrap around certain communities in the area. These same patterns can be seen during the high concentration months like October as well. The effects of both urban heath island effects and high-quality vegetative areas show the trends mentioned in Chapter II.3 where in O</w:t>
       </w:r>
       <w:r>
         <w:rPr>
@@ -1740,9 +1799,48 @@
         <w:t>3</w:t>
       </w:r>
       <w:r>
-        <w:t xml:space="preserve">, likely due to high sources of albedo and vegetation cycles. Low concentration seasons such as Winter and Spring show heavier levels of </w:t>
-      </w:r>
-      <w:proofErr w:type="gramStart"/>
+        <w:t>, likely due to high sources of albedo and vegetation cycles. Low concentration seasons such as Winter and Spring show heavier levels of O</w:t>
+      </w:r>
+      <w:r>
+        <w:rPr>
+          <w:vertAlign w:val="subscript"/>
+        </w:rPr>
+        <w:t>3</w:t>
+      </w:r>
+      <w:r>
+        <w:t xml:space="preserve"> likely due to natural cycles and high elevations in these areas. During high concentration seasons, these are slightly lower while exacerbating certain areas of Pheonix. Glendale, Youngtown, and Sun City West, which tend to see a brunt of high concentrations during the summer post-production at high elevations.</w:t>
+      </w:r>
+    </w:p>
+    <w:p>
+      <w:pPr>
+        <w:jc w:val="center"/>
+        <w:rPr>
+          <w:iCs/>
+          <w:szCs w:val="24"/>
+        </w:rPr>
+      </w:pPr>
+      <w:r>
+        <w:rPr>
+          <w:iCs/>
+          <w:szCs w:val="24"/>
+        </w:rPr>
+        <w:t>VI.4. Pinal</w:t>
+      </w:r>
+    </w:p>
+    <w:p>
+      <w:pPr>
+        <w:ind w:firstLine="720"/>
+      </w:pPr>
+      <w:r>
+        <w:t xml:space="preserve">Pinal sits in-between Pima and Maricopa with a mean and median income of ……. </w:t>
+      </w:r>
+      <w:r>
+        <w:t xml:space="preserve">Housing part of the Santa Catalina Mountain, many of these communities have equal distribution of population per capita and occupied housing. In terms of income, they have seen linear growth and consistent development. The cities and </w:t>
+      </w:r>
+      <w:r>
+        <w:lastRenderedPageBreak/>
+        <w:t xml:space="preserve">suburbs of Pima see concentrations of ozone from numerous sources during high production seasons. During low concentration seasons, surface </w:t>
+      </w:r>
       <w:r>
         <w:t>O</w:t>
       </w:r>
@@ -1752,9 +1850,28 @@
         </w:rPr>
         <w:t>3</w:t>
       </w:r>
-      <w:proofErr w:type="gramEnd"/>
-      <w:r>
-        <w:t xml:space="preserve"> likely due to natural cycles and high elevations in these areas. During high concentration seasons, these are slightly lower while exacerbating certain areas of Pheonix. Glendale, Youngtown, and Sun City West, which tend to see a brunt of high concentrations during the summer post-production at high elevations.</w:t>
+      <w:r>
+        <w:t xml:space="preserve"> can be seen settling closer towards the Southeast of Maricopa</w:t>
+      </w:r>
+      <w:r>
+        <w:t>.</w:t>
+      </w:r>
+      <w:r>
+        <w:t xml:space="preserve"> This county is situated in between the Northeastern part of Pima and Southeastern part of Maricopa. The estimated concentrations ranged from 10.11 ± 3.4 ppb to 91.67 ± 3.4 ppb based on gradient boosted fields. </w:t>
+      </w:r>
+      <w:r>
+        <w:rPr>
+          <w:iCs/>
+          <w:szCs w:val="24"/>
+        </w:rPr>
+        <w:t xml:space="preserve">To the North of Tucson and Southeast of Phoenix lies Casa Grande, an old mining town which happens to stand in the middle of Pheonix and Tucson. </w:t>
+      </w:r>
+      <w:r>
+        <w:rPr>
+          <w:iCs/>
+          <w:szCs w:val="24"/>
+        </w:rPr>
+        <w:t xml:space="preserve">Confusingly, Maricopa City sits within Pinal. This county has many areas dedicated to golf courses and farmland. </w:t>
       </w:r>
     </w:p>
     <w:p>
@@ -1770,62 +1887,87 @@
           <w:iCs/>
           <w:szCs w:val="24"/>
         </w:rPr>
-        <w:t>VI.4. Pinal</w:t>
+        <w:t xml:space="preserve">VI.3. </w:t>
+      </w:r>
+      <w:r>
+        <w:rPr>
+          <w:iCs/>
+          <w:szCs w:val="24"/>
+        </w:rPr>
+        <w:t>Pima</w:t>
       </w:r>
     </w:p>
     <w:p>
       <w:pPr>
         <w:ind w:firstLine="720"/>
-      </w:pPr>
-      <w:r>
-        <w:t xml:space="preserve">Pinal sits in-between Pima and Maricopa with a mean and median income of ……. </w:t>
-      </w:r>
-      <w:r>
-        <w:t xml:space="preserve">Housing part of the Santa Catalina Mountain, many of these communities have equal distribution of population per capita and occupied housing. In terms of income, they have seen linear growth and consistent development. The cities and suburbs of Pima see concentrations of ozone from numerous sources during high production seasons. During low concentration seasons, </w:t>
-      </w:r>
-      <w:proofErr w:type="gramStart"/>
-      <w:r>
-        <w:t>surface ozone</w:t>
-      </w:r>
-      <w:proofErr w:type="gramEnd"/>
-      <w:r>
-        <w:t xml:space="preserve"> can be seen settling closer towards the Southeast of Maricopa</w:t>
-      </w:r>
-      <w:r>
-        <w:t>.</w:t>
-      </w:r>
-      <w:r>
-        <w:t xml:space="preserve"> Distributions of surface O</w:t>
-      </w:r>
-      <w:r>
-        <w:rPr>
+        <w:rPr>
+          <w:iCs/>
+          <w:szCs w:val="24"/>
+        </w:rPr>
+      </w:pPr>
+      <w:r>
+        <w:rPr>
+          <w:iCs/>
+          <w:szCs w:val="24"/>
+        </w:rPr>
+        <w:t xml:space="preserve">Pima county is one of the original four counties in </w:t>
+      </w:r>
+      <w:r>
+        <w:rPr>
+          <w:iCs/>
+          <w:szCs w:val="24"/>
+        </w:rPr>
+        <w:t>Arizona and</w:t>
+      </w:r>
+      <w:r>
+        <w:rPr>
+          <w:iCs/>
+          <w:szCs w:val="24"/>
+        </w:rPr>
+        <w:t xml:space="preserve"> is the oldest of the three in this thesis. While known mainly for </w:t>
+      </w:r>
+      <w:r>
+        <w:rPr>
+          <w:iCs/>
+          <w:szCs w:val="24"/>
+        </w:rPr>
+        <w:t>the University of Arizona,</w:t>
+      </w:r>
+      <w:r>
+        <w:rPr>
+          <w:iCs/>
+          <w:szCs w:val="24"/>
+        </w:rPr>
+        <w:t xml:space="preserve"> </w:t>
+      </w:r>
+      <w:r>
+        <w:rPr>
+          <w:iCs/>
+          <w:szCs w:val="24"/>
+        </w:rPr>
+        <w:t>Distributions of surface O</w:t>
+      </w:r>
+      <w:r>
+        <w:rPr>
+          <w:iCs/>
+          <w:szCs w:val="24"/>
           <w:vertAlign w:val="subscript"/>
         </w:rPr>
         <w:t>3</w:t>
       </w:r>
       <w:r>
-        <w:t xml:space="preserve"> for Pima county were the most spread out with values ranging from 8.78 ppm to 107.09 ppm. This county is situated in between the Northeastern part of Pima and Southeastern part of Maricopa. The estimated concentrations ranged from 10.11 ± 3.4 ppb to 91.67 ± 3.4 ppb based on gradient boosted fields. </w:t>
-      </w:r>
-      <w:r>
-        <w:rPr>
-          <w:iCs/>
-          <w:szCs w:val="24"/>
-        </w:rPr>
-        <w:t xml:space="preserve">To the North of Tucson and Southeast of Phoenix lies Casa Grande, an old mining town which happens to stand in the middle of Pheonix and Tucson. </w:t>
-      </w:r>
-      <w:r>
-        <w:rPr>
-          <w:iCs/>
-          <w:szCs w:val="24"/>
-        </w:rPr>
-        <w:t xml:space="preserve">Confusingly, Maricopa City sits within </w:t>
-      </w:r>
-      <w:r>
-        <w:rPr>
-          <w:iCs/>
-          <w:szCs w:val="24"/>
-        </w:rPr>
-        <w:t>Pinal.</w:t>
+        <w:rPr>
+          <w:iCs/>
+          <w:szCs w:val="24"/>
+        </w:rPr>
+        <w:t xml:space="preserve"> for Pima county were the most spread out with values ranging from 8.78 ppm to 107.09 ppm. The estimated concentrations ranged from </w:t>
+      </w:r>
+      <w:r>
+        <w:rPr>
+          <w:iCs/>
+          <w:szCs w:val="24"/>
+        </w:rPr>
+        <w:t>10.11 ± 3.4 ppb to 91.67</w:t>
       </w:r>
       <w:r>
         <w:rPr>
@@ -1839,42 +1981,21 @@
           <w:iCs/>
           <w:szCs w:val="24"/>
         </w:rPr>
-        <w:t xml:space="preserve">This county has many areas dedicated to golf courses and farmland. </w:t>
-      </w:r>
-    </w:p>
-    <w:p>
-      <w:pPr>
-        <w:jc w:val="center"/>
-        <w:rPr>
-          <w:iCs/>
-          <w:szCs w:val="24"/>
-        </w:rPr>
-      </w:pPr>
-      <w:r>
-        <w:rPr>
-          <w:iCs/>
-          <w:szCs w:val="24"/>
-        </w:rPr>
-        <w:t xml:space="preserve">VI.3. </w:t>
-      </w:r>
-      <w:r>
-        <w:rPr>
-          <w:iCs/>
-          <w:szCs w:val="24"/>
-        </w:rPr>
-        <w:t>Pima</w:t>
-      </w:r>
-      <w:commentRangeStart w:id="0"/>
-      <w:commentRangeEnd w:id="0"/>
-      <w:r>
-        <w:rPr>
-          <w:rStyle w:val="CommentReference"/>
-          <w:rFonts w:eastAsiaTheme="majorEastAsia"/>
-          <w:iCs/>
-          <w:sz w:val="24"/>
-          <w:szCs w:val="24"/>
-        </w:rPr>
-        <w:commentReference w:id="0"/>
+        <w:t>± 3.4 ppb</w:t>
+      </w:r>
+      <w:r>
+        <w:rPr>
+          <w:iCs/>
+          <w:szCs w:val="24"/>
+        </w:rPr>
+        <w:t xml:space="preserve"> </w:t>
+      </w:r>
+      <w:r>
+        <w:rPr>
+          <w:iCs/>
+          <w:szCs w:val="24"/>
+        </w:rPr>
+        <w:t xml:space="preserve">based on gradient boosted fields. </w:t>
       </w:r>
     </w:p>
     <w:p>
@@ -1890,42 +2011,7 @@
           <w:iCs/>
           <w:szCs w:val="24"/>
         </w:rPr>
-        <w:t xml:space="preserve">Pima county is one of the original four counties in </w:t>
-      </w:r>
-      <w:r>
-        <w:rPr>
-          <w:iCs/>
-          <w:szCs w:val="24"/>
-        </w:rPr>
-        <w:t>Arizona and</w:t>
-      </w:r>
-      <w:r>
-        <w:rPr>
-          <w:iCs/>
-          <w:szCs w:val="24"/>
-        </w:rPr>
-        <w:t xml:space="preserve"> is the oldest of the three in this thesis. While known mainly for </w:t>
-      </w:r>
-      <w:r>
-        <w:rPr>
-          <w:iCs/>
-          <w:szCs w:val="24"/>
-        </w:rPr>
-        <w:t>the University of Arizona,</w:t>
-      </w:r>
-      <w:r>
-        <w:rPr>
-          <w:iCs/>
-          <w:szCs w:val="24"/>
-        </w:rPr>
-        <w:t xml:space="preserve"> </w:t>
-      </w:r>
-      <w:r>
-        <w:rPr>
-          <w:iCs/>
-          <w:szCs w:val="24"/>
-        </w:rPr>
-        <w:t>Distributions of surface O</w:t>
+        <w:t>When overlaid with corresponding demographic information, many of the census tracts which have a high population, number of occupied households, and low deviation in their overall mean vs. median income are affected by higher concentrations. In addition, during low concentration months such as January, many of the trends show similar tendencies to weather patterns which tend to wrap around certain communities in the area. These same patterns can be seen during the high concentration months like October as well. The effects of both urban heath island effects and high-quality vegetative areas show the trends mentioned in Chapter II.3 where in O</w:t>
       </w:r>
       <w:r>
         <w:rPr>
@@ -1940,106 +2026,7 @@
           <w:iCs/>
           <w:szCs w:val="24"/>
         </w:rPr>
-        <w:t xml:space="preserve"> for Pima county were the most spread out with values ranging from 8.78 ppm to 107.09 ppm. The estimated concentrations ranged from </w:t>
-      </w:r>
-      <w:r>
-        <w:rPr>
-          <w:iCs/>
-          <w:szCs w:val="24"/>
-        </w:rPr>
-        <w:t>10.11 ± 3.4 ppb to 91.67</w:t>
-      </w:r>
-      <w:r>
-        <w:rPr>
-          <w:iCs/>
-          <w:szCs w:val="24"/>
-        </w:rPr>
-        <w:t xml:space="preserve"> </w:t>
-      </w:r>
-      <w:r>
-        <w:rPr>
-          <w:iCs/>
-          <w:szCs w:val="24"/>
-        </w:rPr>
-        <w:t>± 3.4 ppb</w:t>
-      </w:r>
-      <w:r>
-        <w:rPr>
-          <w:iCs/>
-          <w:szCs w:val="24"/>
-        </w:rPr>
-        <w:t xml:space="preserve"> </w:t>
-      </w:r>
-      <w:r>
-        <w:rPr>
-          <w:iCs/>
-          <w:szCs w:val="24"/>
-        </w:rPr>
-        <w:t xml:space="preserve">based on gradient boosted fields. </w:t>
-      </w:r>
-    </w:p>
-    <w:p>
-      <w:pPr>
-        <w:ind w:firstLine="720"/>
-        <w:rPr>
-          <w:iCs/>
-          <w:szCs w:val="24"/>
-        </w:rPr>
-      </w:pPr>
-      <w:r>
-        <w:rPr>
-          <w:iCs/>
-          <w:szCs w:val="24"/>
-        </w:rPr>
-        <w:t xml:space="preserve">When overlaid with corresponding demographic information, many of the census tracts which have a high population, number of occupied households, and low deviation in their overall mean vs. median income are affected by higher </w:t>
-      </w:r>
-      <w:r>
-        <w:rPr>
-          <w:iCs/>
-          <w:szCs w:val="24"/>
-        </w:rPr>
-        <w:lastRenderedPageBreak/>
-        <w:t xml:space="preserve">concentrations. In addition, during low concentration months such as January, many of the trends show similar tendencies to weather patterns which tend to wrap around certain communities in the area. These same patterns can be seen during the high concentration months like October as well. The effects of both urban heath island effects and high-quality vegetative areas show the trends mentioned in Chapter II.3 where in </w:t>
-      </w:r>
-      <w:proofErr w:type="gramStart"/>
-      <w:r>
-        <w:rPr>
-          <w:iCs/>
-          <w:szCs w:val="24"/>
-        </w:rPr>
-        <w:t>O</w:t>
-      </w:r>
-      <w:r>
-        <w:rPr>
-          <w:iCs/>
-          <w:szCs w:val="24"/>
-          <w:vertAlign w:val="subscript"/>
-        </w:rPr>
-        <w:t>3</w:t>
-      </w:r>
-      <w:proofErr w:type="gramEnd"/>
-      <w:r>
-        <w:rPr>
-          <w:iCs/>
-          <w:szCs w:val="24"/>
-        </w:rPr>
-        <w:t xml:space="preserve"> </w:t>
-      </w:r>
-      <w:proofErr w:type="gramStart"/>
-      <w:r>
-        <w:rPr>
-          <w:iCs/>
-          <w:szCs w:val="24"/>
-        </w:rPr>
-        <w:t>tends</w:t>
-      </w:r>
-      <w:proofErr w:type="gramEnd"/>
-      <w:r>
-        <w:rPr>
-          <w:iCs/>
-          <w:szCs w:val="24"/>
-        </w:rPr>
-        <w:t xml:space="preserve"> to settle in dry, undermaintained areas where the reaction is not stemming from.</w:t>
+        <w:t xml:space="preserve"> tends to settle in dry, undermaintained areas where the reaction is not stemming from.</w:t>
       </w:r>
     </w:p>
     <w:p>
@@ -2062,11 +2049,7 @@
         <w:t>3</w:t>
       </w:r>
       <w:r>
-        <w:t xml:space="preserve">, likely due to high sources of albedo and vegetation cycles. Low concentration seasons such as Winter and Spring show heavier levels of </w:t>
-      </w:r>
-      <w:proofErr w:type="gramStart"/>
-      <w:r>
-        <w:t>O</w:t>
+        <w:t>, likely due to high sources of albedo and vegetation cycles. Low concentration seasons such as Winter and Spring show heavier levels of O</w:t>
       </w:r>
       <w:r>
         <w:rPr>
@@ -2074,7 +2057,6 @@
         </w:rPr>
         <w:t>3</w:t>
       </w:r>
-      <w:proofErr w:type="gramEnd"/>
       <w:r>
         <w:t xml:space="preserve"> likely due to natural cycles and high elevations in these areas. During high concentration seasons, these are slightly lower while exacerbating certain areas of Pheonix. Glendale, Youngtown, and Sun City West, which tend to see a brunt of high concentrations during the summer post-production at high elevations.</w:t>
       </w:r>
@@ -2088,21 +2070,14 @@
         <w:rPr>
           <w:szCs w:val="24"/>
         </w:rPr>
-        <w:t xml:space="preserve">The University of Arizona is within Tucson, along with the four major elevation spikes in </w:t>
-      </w:r>
-      <w:proofErr w:type="gramStart"/>
-      <w:r>
-        <w:rPr>
-          <w:szCs w:val="24"/>
-        </w:rPr>
-        <w:t>the AOI</w:t>
-      </w:r>
-      <w:proofErr w:type="gramEnd"/>
-      <w:r>
-        <w:rPr>
-          <w:szCs w:val="24"/>
-        </w:rPr>
-        <w:t xml:space="preserve">. Many of the higher concentrations of ozone at and above the mean of 58.64 </w:t>
+        <w:t xml:space="preserve">The University of Arizona is within Tucson, along with the four </w:t>
+      </w:r>
+      <w:r>
+        <w:rPr>
+          <w:szCs w:val="24"/>
+        </w:rPr>
+        <w:lastRenderedPageBreak/>
+        <w:t xml:space="preserve">major elevation spikes in the AOI. Many of the higher concentrations of ozone at and above the mean of 58.64 </w:t>
       </w:r>
       <w:r>
         <w:rPr>
@@ -2345,57 +2320,135 @@
           <w:iCs/>
           <w:szCs w:val="24"/>
         </w:rPr>
-        <w:t xml:space="preserve"> may also impact the risk of multiple sclerosis (MS) by increasing triglycerides, cholesterol, and blood pressure in predisposed populations. Women and older adults (especially those over 75) seem </w:t>
-      </w:r>
-      <w:r>
-        <w:rPr>
-          <w:iCs/>
+        <w:t xml:space="preserve"> may also impact the risk of multiple sclerosis (MS) by increasing triglycerides, cholesterol, and blood pressure in predisposed populations. Women and older adults (especially those over 75) seem to be more affected by short-term ozone exposures </w:t>
+      </w:r>
+      <w:r>
+        <w:rPr>
+          <w:iCs/>
+          <w:szCs w:val="24"/>
+        </w:rPr>
+        <w:fldChar w:fldCharType="begin"/>
+      </w:r>
+      <w:r>
+        <w:rPr>
+          <w:iCs/>
+          <w:szCs w:val="24"/>
+        </w:rPr>
+        <w:instrText xml:space="preserve"> ADDIN ZOTERO_ITEM CSL_CITATION {"citationID":"wa6xUqR5","properties":{"formattedCitation":"(C. Chen et al. 2023; Fuller et al. 2022)","plainCitation":"(C. Chen et al. 2023; Fuller et al. 2022)","noteIndex":0},"citationItems":[{"id":"3Xqpn9z9/5LF4bNl5","uris":["http://zotero.org/users/15391371/items/IAPL9BDZ"],"itemData":{"id":502,"type":"article-journal","container-title":"Environment International","DOI":"10.1016/j.envint.2022.107666","ISSN":"01604120","journalAbbreviation":"Environment International","language":"en","page":"107666","source":"DOI.org (Crossref)","title":"Short-term exposure to ozone and cause-specific mortality risks and thresholds in China: Evidence from nationally representative data, 2013-2018","title-short":"Short-term exposure to ozone and cause-specific mortality risks and thresholds in China","volume":"171","author":[{"family":"Chen","given":"Chen"},{"family":"Li","given":"Tiantian"},{"family":"Sun","given":"Qinghua"},{"family":"Shi","given":"Wanying"},{"family":"He","given":"Mike Z."},{"family":"Wang","given":"Jiaonan"},{"family":"Liu","given":"Jing"},{"family":"Zhang","given":"Mengxue"},{"family":"Jiang","given":"Qizheng"},{"family":"Wang","given":"Menghan"},{"family":"Shi","given":"Xiaoming"}],"issued":{"date-parts":[["2023",1]]}}},{"id":"3Xqpn9z9/vJ8Q5tho","uris":["http://zotero.org/users/15391371/items/VUVFPQYQ"],"itemData":{"id":504,"type":"article-journal","container-title":"The Lancet Planetary Health","DOI":"10.1016/S2542-5196(22)00090-0","ISSN":"25425196","issue":"6","journalAbbreviation":"The Lancet Planetary Health","language":"en","page":"e535-e547","source":"DOI.org (Crossref)","title":"Pollution and health: a progress update","title-short":"Pollution and health","volume":"6","author":[{"family":"Fuller","given":"Richard"},{"family":"Landrigan","given":"Philip J"},{"family":"Balakrishnan","given":"Kalpana"},{"family":"Bathan","given":"Glynda"},{"family":"Bose-O'Reilly","given":"Stephan"},{"family":"Brauer","given":"Michael"},{"family":"Caravanos","given":"Jack"},{"family":"Chiles","given":"Tom"},{"family":"Cohen","given":"Aaron"},{"family":"Corra","given":"Lilian"},{"family":"Cropper","given":"Maureen"},{"family":"Ferraro","given":"Greg"},{"family":"Hanna","given":"Jill"},{"family":"Hanrahan","given":"David"},{"family":"Hu","given":"Howard"},{"family":"Hunter","given":"David"},{"family":"Janata","given":"Gloria"},{"family":"Kupka","given":"Rachael"},{"family":"Lanphear","given":"Bruce"},{"family":"Lichtveld","given":"Maureen"},{"family":"Martin","given":"Keith"},{"family":"Mustapha","given":"Adetoun"},{"family":"Sanchez-Triana","given":"Ernesto"},{"family":"Sandilya","given":"Karti"},{"family":"Schaefli","given":"Laura"},{"family":"Shaw","given":"Joseph"},{"family":"Seddon","given":"Jessica"},{"family":"Suk","given":"William"},{"family":"Téllez-Rojo","given":"Martha María"},{"family":"Yan","given":"Chonghuai"}],"issued":{"date-parts":[["2022",6]]}}}],"schema":"https://github.com/citation-style-language/schema/raw/master/csl-citation.json"} </w:instrText>
+      </w:r>
+      <w:r>
+        <w:rPr>
+          <w:iCs/>
+          <w:szCs w:val="24"/>
+        </w:rPr>
+        <w:fldChar w:fldCharType="separate"/>
+      </w:r>
+      <w:r>
+        <w:t>(C. Chen et al. 2023; Fuller et al. 2022)</w:t>
+      </w:r>
+      <w:r>
+        <w:rPr>
+          <w:iCs/>
+          <w:szCs w:val="24"/>
+        </w:rPr>
+        <w:fldChar w:fldCharType="end"/>
+      </w:r>
+      <w:r>
+        <w:rPr>
+          <w:iCs/>
+          <w:szCs w:val="24"/>
+        </w:rPr>
+        <w:t>. Many of these outcomes occur at or above the EPA standard of 70ppb. Maricopa county, which houses Phoenix, saw high averages of income, population density, and surface O</w:t>
+      </w:r>
+      <w:r>
+        <w:rPr>
+          <w:iCs/>
+          <w:szCs w:val="24"/>
+          <w:vertAlign w:val="subscript"/>
+        </w:rPr>
+        <w:t>3</w:t>
+      </w:r>
+      <w:r>
+        <w:rPr>
+          <w:iCs/>
+          <w:szCs w:val="24"/>
+        </w:rPr>
+        <w:t xml:space="preserve"> concentrations. In addition, areas with better kept greenspace near both Phoenix and Tucson would see the brunt of high concentrations in the area. While January and October showed averages lover than the EPA standard, these areas spiked, with potential exposures above 70ppb according to both in-situ and modelled measurements. Further improvements to the overall code, pre-processing methods, and applications of RK are needed to better depict harmful substances and exposures in urban areas</w:t>
+      </w:r>
+      <w:r>
+        <w:rPr>
+          <w:iCs/>
+          <w:szCs w:val="24"/>
+        </w:rPr>
+        <w:t xml:space="preserve"> </w:t>
+      </w:r>
+      <w:r>
+        <w:rPr>
+          <w:iCs/>
+          <w:szCs w:val="24"/>
+        </w:rPr>
+        <w:t>at high resolutions</w:t>
+      </w:r>
+      <w:r>
+        <w:rPr>
+          <w:iCs/>
+          <w:szCs w:val="24"/>
+        </w:rPr>
+        <w:t>.</w:t>
+      </w:r>
+    </w:p>
+    <w:p>
+      <w:pPr>
+        <w:jc w:val="center"/>
+        <w:rPr>
+          <w:caps/>
+          <w:szCs w:val="24"/>
+        </w:rPr>
+      </w:pPr>
+      <w:r>
+        <w:rPr>
+          <w:szCs w:val="24"/>
+        </w:rPr>
+        <w:t xml:space="preserve">VI.6. </w:t>
+      </w:r>
+      <w:r>
+        <w:rPr>
+          <w:szCs w:val="24"/>
+        </w:rPr>
+        <w:t>Insights Into Historical Exposures and Concentrations</w:t>
+      </w:r>
+    </w:p>
+    <w:p>
+      <w:pPr>
+        <w:ind w:firstLine="720"/>
+        <w:rPr>
+          <w:caps/>
+          <w:szCs w:val="24"/>
+        </w:rPr>
+      </w:pPr>
+      <w:r>
+        <w:rPr>
+          <w:szCs w:val="24"/>
+        </w:rPr>
+        <w:t>The historical feasibility of high-resolution ozone modeling, particularly from 1980 to 2000, relies heavily on the RK method’s ability to accurately capture residual spatial dependencies. With RK, historical data from sources like TOMS can be spatially refined to produce monthly average ozone concentrations, filling a critical gap in historical ozone exposure records. This capability is invaluable for public health research, as it allows for the retrospective analysis of exposure patterns over time, linking long-term ozone trends with health outcomes in different populations. The RK method’s refinement of historical datasets can thus support an unprecedented level of detail in exposure mapping, fostering a new understanding of how ozone exposure has evolved in response to environmental and socio-economic changes. From 2000 onwards, with the advent of advanced satellite data from instruments like Sentinel-5P, the RK method can facilitate daily average ozone models by enabling granular spatial predictions, making high-resolution daily models feasible for the first time.</w:t>
+      </w:r>
+    </w:p>
+    <w:p>
+      <w:pPr>
+        <w:ind w:firstLine="720"/>
+        <w:rPr>
+          <w:szCs w:val="24"/>
+        </w:rPr>
+      </w:pPr>
+      <w:r>
+        <w:rPr>
           <w:szCs w:val="24"/>
         </w:rPr>
         <w:lastRenderedPageBreak/>
-        <w:t xml:space="preserve">to be more affected by short-term ozone exposures </w:t>
-      </w:r>
-      <w:r>
-        <w:rPr>
-          <w:iCs/>
-          <w:szCs w:val="24"/>
-        </w:rPr>
-        <w:fldChar w:fldCharType="begin"/>
-      </w:r>
-      <w:r>
-        <w:rPr>
-          <w:iCs/>
-          <w:szCs w:val="24"/>
-        </w:rPr>
-        <w:instrText xml:space="preserve"> ADDIN ZOTERO_ITEM CSL_CITATION {"citationID":"wa6xUqR5","properties":{"formattedCitation":"(C. Chen et al. 2023; Fuller et al. 2022)","plainCitation":"(C. Chen et al. 2023; Fuller et al. 2022)","noteIndex":0},"citationItems":[{"id":"3Xqpn9z9/5LF4bNl5","uris":["http://zotero.org/users/15391371/items/IAPL9BDZ"],"itemData":{"id":502,"type":"article-journal","container-title":"Environment International","DOI":"10.1016/j.envint.2022.107666","ISSN":"01604120","journalAbbreviation":"Environment International","language":"en","page":"107666","source":"DOI.org (Crossref)","title":"Short-term exposure to ozone and cause-specific mortality risks and thresholds in China: Evidence from nationally representative data, 2013-2018","title-short":"Short-term exposure to ozone and cause-specific mortality risks and thresholds in China","volume":"171","author":[{"family":"Chen","given":"Chen"},{"family":"Li","given":"Tiantian"},{"family":"Sun","given":"Qinghua"},{"family":"Shi","given":"Wanying"},{"family":"He","given":"Mike Z."},{"family":"Wang","given":"Jiaonan"},{"family":"Liu","given":"Jing"},{"family":"Zhang","given":"Mengxue"},{"family":"Jiang","given":"Qizheng"},{"family":"Wang","given":"Menghan"},{"family":"Shi","given":"Xiaoming"}],"issued":{"date-parts":[["2023",1]]}}},{"id":"3Xqpn9z9/vJ8Q5tho","uris":["http://zotero.org/users/15391371/items/VUVFPQYQ"],"itemData":{"id":504,"type":"article-journal","container-title":"The Lancet Planetary Health","DOI":"10.1016/S2542-5196(22)00090-0","ISSN":"25425196","issue":"6","journalAbbreviation":"The Lancet Planetary Health","language":"en","page":"e535-e547","source":"DOI.org (Crossref)","title":"Pollution and health: a progress update","title-short":"Pollution and health","volume":"6","author":[{"family":"Fuller","given":"Richard"},{"family":"Landrigan","given":"Philip J"},{"family":"Balakrishnan","given":"Kalpana"},{"family":"Bathan","given":"Glynda"},{"family":"Bose-O'Reilly","given":"Stephan"},{"family":"Brauer","given":"Michael"},{"family":"Caravanos","given":"Jack"},{"family":"Chiles","given":"Tom"},{"family":"Cohen","given":"Aaron"},{"family":"Corra","given":"Lilian"},{"family":"Cropper","given":"Maureen"},{"family":"Ferraro","given":"Greg"},{"family":"Hanna","given":"Jill"},{"family":"Hanrahan","given":"David"},{"family":"Hu","given":"Howard"},{"family":"Hunter","given":"David"},{"family":"Janata","given":"Gloria"},{"family":"Kupka","given":"Rachael"},{"family":"Lanphear","given":"Bruce"},{"family":"Lichtveld","given":"Maureen"},{"family":"Martin","given":"Keith"},{"family":"Mustapha","given":"Adetoun"},{"family":"Sanchez-Triana","given":"Ernesto"},{"family":"Sandilya","given":"Karti"},{"family":"Schaefli","given":"Laura"},{"family":"Shaw","given":"Joseph"},{"family":"Seddon","given":"Jessica"},{"family":"Suk","given":"William"},{"family":"Téllez-Rojo","given":"Martha María"},{"family":"Yan","given":"Chonghuai"}],"issued":{"date-parts":[["2022",6]]}}}],"schema":"https://github.com/citation-style-language/schema/raw/master/csl-citation.json"} </w:instrText>
-      </w:r>
-      <w:r>
-        <w:rPr>
-          <w:iCs/>
-          <w:szCs w:val="24"/>
-        </w:rPr>
-        <w:fldChar w:fldCharType="separate"/>
-      </w:r>
-      <w:r>
-        <w:t>(C. Chen et al. 2023; Fuller et al. 2022)</w:t>
-      </w:r>
-      <w:r>
-        <w:rPr>
-          <w:iCs/>
-          <w:szCs w:val="24"/>
-        </w:rPr>
-        <w:fldChar w:fldCharType="end"/>
-      </w:r>
-      <w:r>
-        <w:rPr>
-          <w:iCs/>
-          <w:szCs w:val="24"/>
-        </w:rPr>
-        <w:t>. Many of these outcomes occur at or above the EPA standard of 70ppb. Maricopa county, which houses Phoenix, saw high averages of income, population density, and surface O</w:t>
-      </w:r>
-      <w:r>
-        <w:rPr>
-          <w:iCs/>
+        <w:t>One of the most promising aspects of the RK method lies in its potential to improve existing statistical models, estimating predictions before 2005. By predicting geospatial error within a larger temporal range, RK can enhance the predictive accuracy of ML/AI corrections used for understanding trends over large decades if collected imagery. Statistical models, when combined with residual kriging, are empowered to deliver predictions that reflect both large-scale trends and localized variations. This integration enables a new generation of high-resolution spatial datasets that offer valuable insights for epidemiological studies, allowing for a more precise estimation of the impacts associated with different O</w:t>
+      </w:r>
+      <w:r>
+        <w:rPr>
           <w:szCs w:val="24"/>
           <w:vertAlign w:val="subscript"/>
         </w:rPr>
@@ -2403,142 +2456,55 @@
       </w:r>
       <w:r>
         <w:rPr>
-          <w:iCs/>
-          <w:szCs w:val="24"/>
-        </w:rPr>
-        <w:t xml:space="preserve"> concentrations. In addition, areas with better kept greenspace near both Phoenix and Tucson would see the brunt of high concentrations in the area. While January and October showed averages lover than the EPA standard, these areas spiked, with potential exposures above 70ppb according to both in-situ and modelled measurements. Further improvements to the overall code, pre-processing methods, and applications of RK are needed to better depict harmful substances and exposures </w:t>
-      </w:r>
-      <w:proofErr w:type="gramStart"/>
-      <w:r>
-        <w:rPr>
-          <w:iCs/>
-          <w:szCs w:val="24"/>
-        </w:rPr>
-        <w:t>at</w:t>
-      </w:r>
-      <w:proofErr w:type="gramEnd"/>
-      <w:r>
-        <w:rPr>
-          <w:iCs/>
-          <w:szCs w:val="24"/>
-        </w:rPr>
-        <w:t xml:space="preserve"> high resolutions in urban areas.</w:t>
+          <w:szCs w:val="24"/>
+        </w:rPr>
+        <w:t xml:space="preserve"> exposure levels and more. The RK method provides a structured means of adjusting for the inherent variability in ozone concentrations that traditional statistical models cannot easily account for. This adjustment is critical in capturing the ozone’s complex behavior across diverse landscapes, which is essential for accurate long-term health impact assessments.</w:t>
       </w:r>
     </w:p>
     <w:p>
       <w:pPr>
         <w:jc w:val="center"/>
         <w:rPr>
-          <w:caps/>
-          <w:szCs w:val="24"/>
-        </w:rPr>
-      </w:pPr>
-      <w:r>
-        <w:rPr>
-          <w:szCs w:val="24"/>
-        </w:rPr>
-        <w:t xml:space="preserve">VI.6. </w:t>
-      </w:r>
-      <w:r>
-        <w:rPr>
-          <w:szCs w:val="24"/>
-        </w:rPr>
-        <w:t>Insights Into Historical Exposures and Concentrations</w:t>
+          <w:szCs w:val="24"/>
+        </w:rPr>
+      </w:pPr>
+      <w:r>
+        <w:rPr>
+          <w:szCs w:val="24"/>
+        </w:rPr>
+        <w:t>VI.</w:t>
+      </w:r>
+      <w:r>
+        <w:rPr>
+          <w:szCs w:val="24"/>
+        </w:rPr>
+        <w:t>7</w:t>
+      </w:r>
+      <w:r>
+        <w:rPr>
+          <w:szCs w:val="24"/>
+        </w:rPr>
+        <w:t xml:space="preserve">. </w:t>
+      </w:r>
+      <w:r>
+        <w:rPr>
+          <w:szCs w:val="24"/>
+        </w:rPr>
+        <w:t>Implications For Public Health and Policy</w:t>
       </w:r>
     </w:p>
     <w:p>
       <w:pPr>
         <w:ind w:firstLine="720"/>
         <w:rPr>
-          <w:caps/>
-          <w:szCs w:val="24"/>
-        </w:rPr>
-      </w:pPr>
-      <w:r>
-        <w:rPr>
-          <w:szCs w:val="24"/>
-        </w:rPr>
-        <w:t>The historical feasibility of high-resolution ozone modeling, particularly from 1980 to 2000, relies heavily on the RK method’s ability to accurately capture residual spatial dependencies. With RK, historical data from sources like TOMS can be spatially refined to produce monthly average ozone concentrations, filling a critical gap in historical ozone exposure records. This capability is invaluable for public health research, as it allows for the retrospective analysis of exposure patterns over time, linking long-term ozone trends with health outcomes in different populations. The RK method’s refinement of historical datasets can thus support an unprecedented level of detail in exposure mapping, fostering a new understanding of how ozone exposure has evolved in response to environmental and socio-economic changes. From 2000 onwards, with the advent of advanced satellite data from instruments like Sentinel-5P, the RK method can facilitate daily average ozone models by enabling granular spatial predictions, making high-resolution daily models feasible for the first time.</w:t>
-      </w:r>
-    </w:p>
-    <w:p>
-      <w:pPr>
-        <w:ind w:firstLine="720"/>
-        <w:rPr>
-          <w:szCs w:val="24"/>
-        </w:rPr>
-      </w:pPr>
-      <w:r>
-        <w:rPr>
-          <w:szCs w:val="24"/>
-        </w:rPr>
-        <w:t>One of the most promising aspects of the RK method lies in its potential to improve existing statistical models, estimating predictions before 2005. By predicting geospatial error within a larger temporal range, RK can enhance the predictive accuracy of ML/AI corrections used for understanding trends over large decades if collected imagery. Statistical models, when combined with residual kriging, are empowered to deliver predictions that reflect both large-scale trends and localized variations. This integration enables a new generation of high-resolution spatial datasets that offer valuable insights for epidemiological studies, allowing for a more precise estimation of the impacts associated with different O</w:t>
-      </w:r>
-      <w:r>
-        <w:rPr>
-          <w:szCs w:val="24"/>
-          <w:vertAlign w:val="subscript"/>
-        </w:rPr>
-        <w:t>3</w:t>
-      </w:r>
-      <w:r>
-        <w:rPr>
-          <w:szCs w:val="24"/>
-        </w:rPr>
-        <w:t xml:space="preserve"> exposure levels and more. The RK method provides a structured means of adjusting for the inherent variability in ozone concentrations that traditional statistical models cannot easily account for. This adjustment is critical in capturing the ozone’s complex behavior across diverse landscapes, which is essential for accurate long-term health impact assessments.</w:t>
-      </w:r>
-    </w:p>
-    <w:p>
-      <w:pPr>
-        <w:jc w:val="center"/>
-        <w:rPr>
-          <w:szCs w:val="24"/>
-        </w:rPr>
-      </w:pPr>
-      <w:r>
-        <w:rPr>
-          <w:szCs w:val="24"/>
-        </w:rPr>
-        <w:t>VI.</w:t>
-      </w:r>
-      <w:r>
-        <w:rPr>
-          <w:szCs w:val="24"/>
-        </w:rPr>
-        <w:t>7</w:t>
-      </w:r>
-      <w:r>
-        <w:rPr>
-          <w:szCs w:val="24"/>
-        </w:rPr>
-        <w:t xml:space="preserve">. </w:t>
-      </w:r>
-      <w:r>
-        <w:rPr>
-          <w:szCs w:val="24"/>
-        </w:rPr>
-        <w:t>Implications For Public Health and Policy</w:t>
-      </w:r>
-    </w:p>
-    <w:p>
-      <w:pPr>
-        <w:ind w:firstLine="720"/>
-        <w:rPr>
-          <w:szCs w:val="24"/>
-        </w:rPr>
-      </w:pPr>
-      <w:r>
-        <w:rPr>
-          <w:szCs w:val="24"/>
-        </w:rPr>
-        <w:t xml:space="preserve">Enhanced ozone modeling has significant implications for public health. By addressing spatial and temporal variability more effectively, RK and ensemble methods can support targeted interventions to reduce ozone exposure, particularly in vulnerable populations. Policies informed by high-resolution ozone models can </w:t>
-      </w:r>
-      <w:r>
-        <w:rPr>
-          <w:szCs w:val="24"/>
-        </w:rPr>
-        <w:lastRenderedPageBreak/>
-        <w:t>prioritize areas with high exposure, guiding infrastructure development and resource allocation for air quality improvement initiatives. Furthermore, the capacity of RK to capture fine-scale ozone variations holds potential for advancing urban planning, where localized emission control measures could significantly impact public health (Jerrett et al., 2009; Bell et al., 2014).</w:t>
+          <w:szCs w:val="24"/>
+        </w:rPr>
+      </w:pPr>
+      <w:r>
+        <w:rPr>
+          <w:szCs w:val="24"/>
+        </w:rPr>
+        <w:t>Enhanced ozone modeling has significant implications for public health. By addressing spatial and temporal variability more effectively, RK and ensemble methods can support targeted interventions to reduce ozone exposure, particularly in vulnerable populations. Policies informed by high-resolution ozone models can prioritize areas with high exposure, guiding infrastructure development and resource allocation for air quality improvement initiatives. Furthermore, the capacity of RK to capture fine-scale ozone variations holds potential for advancing urban planning, where localized emission control measures could significantly impact public health (Jerrett et al., 2009; Bell et al., 2014).</w:t>
       </w:r>
     </w:p>
     <w:p>
@@ -2650,35 +2616,7 @@
         <w:rPr>
           <w:szCs w:val="24"/>
         </w:rPr>
-        <w:t xml:space="preserve">The RK method emerged as a standout approach, offering robust spatial refinement to all baseline models by accounting for residual spatial dependencies. While some base ensembles out predicted </w:t>
-      </w:r>
-      <w:proofErr w:type="spellStart"/>
-      <w:r>
-        <w:rPr>
-          <w:szCs w:val="24"/>
-        </w:rPr>
-        <w:t>SMaRK</w:t>
-      </w:r>
-      <w:proofErr w:type="spellEnd"/>
-      <w:r>
-        <w:rPr>
-          <w:szCs w:val="24"/>
-        </w:rPr>
-        <w:t xml:space="preserve"> based estimations due to a stronger complex property, the overall </w:t>
-      </w:r>
-      <w:proofErr w:type="spellStart"/>
-      <w:r>
-        <w:rPr>
-          <w:szCs w:val="24"/>
-        </w:rPr>
-        <w:t>SMaRK</w:t>
-      </w:r>
-      <w:proofErr w:type="spellEnd"/>
-      <w:r>
-        <w:rPr>
-          <w:szCs w:val="24"/>
-        </w:rPr>
-        <w:t xml:space="preserve"> version of that ensemble still shows stronger associations with the in-situ value at each location. This approach successfully captured O</w:t>
+        <w:t>The RK method emerged as a standout approach, offering robust spatial refinement to all baseline models by accounting for residual spatial dependencies. While some base ensembles out predicted SMaRK based estimations due to a stronger complex property, the overall SMaRK version of that ensemble still shows stronger associations with the in-situ value at each location. This approach successfully captured O</w:t>
       </w:r>
       <w:r>
         <w:rPr>
@@ -2705,21 +2643,8 @@
         <w:rPr>
           <w:szCs w:val="24"/>
         </w:rPr>
-        <w:t xml:space="preserve">If the associated instrument can be correlated to a monitor of the same type which is properly gathered (e.g. Dobson Monitors and TOMS/OMI imagery or high-resolution drone imagery corrected with GCPs and NDVI imagery from Landsat in-between retrievals), then predictive ensembles using remotely sensed data would inherently benefit from the reduced error in imagery. </w:t>
-      </w:r>
-      <w:proofErr w:type="spellStart"/>
-      <w:r>
-        <w:rPr>
-          <w:szCs w:val="24"/>
-        </w:rPr>
-        <w:t>SMaRK’s</w:t>
-      </w:r>
-      <w:proofErr w:type="spellEnd"/>
-      <w:r>
-        <w:rPr>
-          <w:szCs w:val="24"/>
-        </w:rPr>
-        <w:t xml:space="preserve"> low error rates and enhanced spatial precision offers novel solutions to correcting high-resolution imagery beneficial for numerous sectors; like public health research, urban chemical transport studies, and local weather mapping, where fine-scale exposure assessments are critical </w:t>
+        <w:lastRenderedPageBreak/>
+        <w:t xml:space="preserve">If the associated instrument can be correlated to a monitor of the same type which is properly gathered (e.g. Dobson Monitors and TOMS/OMI imagery or high-resolution drone imagery corrected with GCPs and NDVI imagery from Landsat in-between retrievals), then predictive ensembles using remotely sensed data would inherently benefit from the reduced error in imagery. SMaRK’s low error rates and enhanced spatial precision offers novel solutions to correcting high-resolution imagery beneficial for numerous sectors; like public health research, urban chemical transport studies, and local weather mapping, where fine-scale exposure assessments are critical </w:t>
       </w:r>
       <w:r>
         <w:rPr>
@@ -2769,21 +2694,7 @@
         <w:rPr>
           <w:szCs w:val="24"/>
         </w:rPr>
-        <w:t xml:space="preserve">RK can be used to mitigate the Modifiable Areal Unit Problem (MAUP) and a unique advantage for remotely sensed imagery, providing more accurate, localized predictions of retrieval from current and historical technologies. By modelling the relative distance an observation is from its predicted value, the </w:t>
-      </w:r>
-      <w:proofErr w:type="spellStart"/>
-      <w:r>
-        <w:rPr>
-          <w:szCs w:val="24"/>
-        </w:rPr>
-        <w:t>SMaRK</w:t>
-      </w:r>
-      <w:proofErr w:type="spellEnd"/>
-      <w:r>
-        <w:rPr>
-          <w:szCs w:val="24"/>
-        </w:rPr>
-        <w:t xml:space="preserve"> approach can be thought </w:t>
+        <w:t xml:space="preserve">RK can be used to mitigate the Modifiable Areal Unit Problem (MAUP) and a unique advantage for remotely sensed imagery, providing more accurate, localized predictions of retrieval from current and historical technologies. By modelling the relative distance an observation is from its predicted value, the SMaRK approach can be thought </w:t>
       </w:r>
       <w:r>
         <w:rPr>
@@ -2812,220 +2723,217 @@
           <w:i w:val="0"/>
           <w:iCs/>
         </w:rPr>
+        <w:t xml:space="preserve">VI.8.1 RK </w:t>
+      </w:r>
+      <w:r>
+        <w:rPr>
+          <w:i w:val="0"/>
+          <w:iCs/>
+        </w:rPr>
+        <w:t xml:space="preserve">Enhancement of </w:t>
+      </w:r>
+      <w:r>
+        <w:rPr>
+          <w:i w:val="0"/>
+          <w:iCs/>
+        </w:rPr>
+        <w:t>Satellite Imagery</w:t>
+      </w:r>
+    </w:p>
+    <w:p>
+      <w:pPr>
+        <w:ind w:firstLine="720"/>
+        <w:rPr>
+          <w:szCs w:val="24"/>
+        </w:rPr>
+      </w:pPr>
+      <w:r>
+        <w:rPr>
+          <w:szCs w:val="24"/>
+        </w:rPr>
+        <w:t xml:space="preserve">In tandem, the enhancement of remote sensing monitoring systems through RK underscores the potential for a more comprehensive air pollution monitoring network that combines satellite data with ground-level measurements. This approach addresses a key limitation of remote sensing: the lack of fine-scale spatial detail required for accurate exposure predictions in urban and rural microenvironments. RK can improve the spatial accuracy of satellite data by integrating it with in-situ measurements, thereby creating a more precise depiction of ozone concentrations near densely populated areas. Such high spatial resolution is essential for not only quicky estimating exposures, </w:t>
+      </w:r>
+      <w:r>
+        <w:rPr>
+          <w:szCs w:val="24"/>
+        </w:rPr>
+        <w:t>but also</w:t>
+      </w:r>
+      <w:r>
+        <w:rPr>
+          <w:szCs w:val="24"/>
+        </w:rPr>
+        <w:t xml:space="preserve"> </w:t>
+      </w:r>
+      <w:r>
+        <w:rPr>
+          <w:szCs w:val="24"/>
+        </w:rPr>
+        <w:t xml:space="preserve">highlighting </w:t>
+      </w:r>
+      <w:r>
+        <w:rPr>
+          <w:szCs w:val="24"/>
+        </w:rPr>
+        <w:t xml:space="preserve">affected </w:t>
+      </w:r>
+      <w:r>
+        <w:rPr>
+          <w:szCs w:val="24"/>
+        </w:rPr>
+        <w:t xml:space="preserve">areas </w:t>
+      </w:r>
+      <w:r>
+        <w:rPr>
+          <w:szCs w:val="24"/>
+        </w:rPr>
+        <w:t>due to geographic location, socio-economic status, underlying health vulnerabilities given surroundings</w:t>
+      </w:r>
+      <w:r>
+        <w:rPr>
+          <w:szCs w:val="24"/>
+        </w:rPr>
+        <w:t>, or a combination of all three</w:t>
+      </w:r>
+      <w:r>
+        <w:rPr>
+          <w:szCs w:val="24"/>
+        </w:rPr>
+        <w:t>. By refining satellite-based O</w:t>
+      </w:r>
+      <w:r>
+        <w:rPr>
+          <w:szCs w:val="24"/>
+          <w:vertAlign w:val="subscript"/>
+        </w:rPr>
+        <w:t>3</w:t>
+      </w:r>
+      <w:r>
+        <w:rPr>
+          <w:szCs w:val="24"/>
+        </w:rPr>
+        <w:t xml:space="preserve"> estimates</w:t>
+      </w:r>
+      <w:r>
+        <w:rPr>
+          <w:szCs w:val="24"/>
+        </w:rPr>
+        <w:t xml:space="preserve"> and numerical models</w:t>
+      </w:r>
+      <w:r>
+        <w:rPr>
+          <w:szCs w:val="24"/>
+        </w:rPr>
+        <w:t>, RK can also facilitate more responsive public health interventions, allowing for the timely identification and mitigation of high-exposure areas.</w:t>
+      </w:r>
+    </w:p>
+    <w:p>
+      <w:pPr>
+        <w:ind w:firstLine="720"/>
+        <w:rPr>
+          <w:szCs w:val="24"/>
+        </w:rPr>
+      </w:pPr>
+      <w:r>
+        <w:rPr>
+          <w:szCs w:val="24"/>
+        </w:rPr>
+        <w:t xml:space="preserve">Multi-disciplinary GIS modeling techniques such as SMaRK have become more widespread because of this most recent data revolution </w:t>
+      </w:r>
+      <w:r>
+        <w:rPr>
+          <w:szCs w:val="24"/>
+        </w:rPr>
+        <w:fldChar w:fldCharType="begin"/>
+      </w:r>
+      <w:r>
+        <w:rPr>
+          <w:szCs w:val="24"/>
+        </w:rPr>
+        <w:instrText xml:space="preserve"> ADDIN ZOTERO_ITEM CSL_CITATION {"citationID":"AMqhm8PM","properties":{"formattedCitation":"(Goodchild 2018)","plainCitation":"(Goodchild 2018)","noteIndex":0},"citationItems":[{"id":12386,"uris":["http://zotero.org/users/15391371/items/KT5XIINR"],"itemData":{"id":12386,"type":"article-journal","container-title":"The AAG Review of Books","DOI":"10.1080/2325548x.2018.1402278","ISSN":"2325-548X","issue":"2","language":"en","note":"publisher: Informa UK Limited","page":"115-117","source":"Crossref","title":"Mapping Across Academia","volume":"6","author":[{"family":"Goodchild","given":"Michael F."}],"issued":{"date-parts":[["2018",4,3]]}}}],"schema":"https://github.com/citation-style-language/schema/raw/master/csl-citation.json"} </w:instrText>
+      </w:r>
+      <w:r>
+        <w:rPr>
+          <w:szCs w:val="24"/>
+        </w:rPr>
+        <w:fldChar w:fldCharType="separate"/>
+      </w:r>
+      <w:r>
+        <w:rPr>
+          <w:szCs w:val="24"/>
+        </w:rPr>
+        <w:t>(Goodchild 2018)</w:t>
+      </w:r>
+      <w:r>
+        <w:rPr>
+          <w:szCs w:val="24"/>
+        </w:rPr>
+        <w:fldChar w:fldCharType="end"/>
+      </w:r>
+      <w:r>
+        <w:rPr>
+          <w:szCs w:val="24"/>
+        </w:rPr>
+        <w:t>. Brought about by the exponential growth in data storage and processing capacities via advancements in Big Data, new-found spatial and temporal analysis of both micro- and macro- ecologies have spurred the need for simplified, sound methodologies. The SMaRK approach significantly enhanced the predictive accuracy of traditional ML/AI models by spatially interpolating residuals from features at a given point and adding the predicted error back into the model. Satellite imagery in the PHOTUC region via SMaRK provides transformative capabilities for surface O</w:t>
+      </w:r>
+      <w:r>
+        <w:rPr>
+          <w:szCs w:val="24"/>
+          <w:vertAlign w:val="subscript"/>
+        </w:rPr>
+        <w:t>3</w:t>
+      </w:r>
+      <w:r>
+        <w:rPr>
+          <w:szCs w:val="24"/>
+        </w:rPr>
+        <w:t xml:space="preserve"> mapping, CTMs, and exposure studies by including </w:t>
+      </w:r>
+      <w:r>
+        <w:rPr>
+          <w:szCs w:val="24"/>
+        </w:rPr>
         <w:lastRenderedPageBreak/>
-        <w:t xml:space="preserve">VI.8.1 RK </w:t>
-      </w:r>
-      <w:r>
-        <w:rPr>
-          <w:i w:val="0"/>
-          <w:iCs/>
-        </w:rPr>
-        <w:t xml:space="preserve">Enhancement of </w:t>
-      </w:r>
-      <w:r>
-        <w:rPr>
-          <w:i w:val="0"/>
-          <w:iCs/>
-        </w:rPr>
-        <w:t>Satellite Imagery</w:t>
+        <w:t xml:space="preserve">known values detected at the surface. The incorporation of spatial uncertainty into ML/AI methods for the proper display of geospatial information is critical to the progression of GIS programs. It enables finer, more nuanced depictions of any independent variable of interest across any temporal and geographic scale with the appropriate coverage of monitors. These fine-grained enhancements are critical for uncovering the full spectrum of micro- and macro-effects of the many pollutants threatening human health, ecosystems, and air quality. </w:t>
+      </w:r>
+    </w:p>
+    <w:p>
+      <w:pPr>
+        <w:jc w:val="center"/>
+        <w:rPr>
+          <w:caps/>
+          <w:szCs w:val="24"/>
+        </w:rPr>
+      </w:pPr>
+      <w:r>
+        <w:rPr>
+          <w:szCs w:val="24"/>
+        </w:rPr>
+        <w:t xml:space="preserve">VI.9. </w:t>
+      </w:r>
+      <w:r>
+        <w:rPr>
+          <w:szCs w:val="24"/>
+        </w:rPr>
+        <w:t xml:space="preserve">Necessity </w:t>
+      </w:r>
+      <w:r>
+        <w:rPr>
+          <w:szCs w:val="24"/>
+        </w:rPr>
+        <w:t>o</w:t>
+      </w:r>
+      <w:r>
+        <w:rPr>
+          <w:szCs w:val="24"/>
+        </w:rPr>
+        <w:t>f Residual Kriging</w:t>
       </w:r>
     </w:p>
     <w:p>
       <w:pPr>
         <w:ind w:firstLine="720"/>
         <w:rPr>
-          <w:szCs w:val="24"/>
-        </w:rPr>
-      </w:pPr>
-      <w:r>
-        <w:rPr>
-          <w:szCs w:val="24"/>
-        </w:rPr>
-        <w:t xml:space="preserve">In tandem, the enhancement of remote sensing monitoring systems through RK underscores the potential for a more comprehensive air pollution monitoring network that combines satellite data with ground-level measurements. This approach addresses a key limitation of remote sensing: the lack of fine-scale spatial detail required for accurate exposure predictions in urban and rural microenvironments. RK can improve the spatial accuracy of satellite data by integrating it with in-situ measurements, thereby creating a more precise depiction of ozone concentrations near densely populated areas. Such high spatial resolution is essential for not only quicky estimating exposures, </w:t>
-      </w:r>
-      <w:r>
-        <w:rPr>
-          <w:szCs w:val="24"/>
-        </w:rPr>
-        <w:t>but also</w:t>
-      </w:r>
-      <w:r>
-        <w:rPr>
-          <w:szCs w:val="24"/>
-        </w:rPr>
-        <w:t xml:space="preserve"> </w:t>
-      </w:r>
-      <w:r>
-        <w:rPr>
-          <w:szCs w:val="24"/>
-        </w:rPr>
-        <w:t xml:space="preserve">highlighting </w:t>
-      </w:r>
-      <w:r>
-        <w:rPr>
-          <w:szCs w:val="24"/>
-        </w:rPr>
-        <w:t xml:space="preserve">affected </w:t>
-      </w:r>
-      <w:r>
-        <w:rPr>
-          <w:szCs w:val="24"/>
-        </w:rPr>
-        <w:t xml:space="preserve">areas </w:t>
-      </w:r>
-      <w:r>
-        <w:rPr>
-          <w:szCs w:val="24"/>
-        </w:rPr>
-        <w:t>due to geographic location, socio-economic status, underlying health vulnerabilities given surroundings</w:t>
-      </w:r>
-      <w:r>
-        <w:rPr>
-          <w:szCs w:val="24"/>
-        </w:rPr>
-        <w:t>, or a combination of all three</w:t>
-      </w:r>
-      <w:r>
-        <w:rPr>
-          <w:szCs w:val="24"/>
-        </w:rPr>
-        <w:t>. By refining satellite-based O</w:t>
-      </w:r>
-      <w:r>
-        <w:rPr>
-          <w:szCs w:val="24"/>
-          <w:vertAlign w:val="subscript"/>
-        </w:rPr>
-        <w:t>3</w:t>
-      </w:r>
-      <w:r>
-        <w:rPr>
-          <w:szCs w:val="24"/>
-        </w:rPr>
-        <w:t xml:space="preserve"> estimates</w:t>
-      </w:r>
-      <w:r>
-        <w:rPr>
-          <w:szCs w:val="24"/>
-        </w:rPr>
-        <w:t xml:space="preserve"> and numerical models</w:t>
-      </w:r>
-      <w:r>
-        <w:rPr>
-          <w:szCs w:val="24"/>
-        </w:rPr>
-        <w:t>, RK can also facilitate more responsive public health interventions, allowing for the timely identification and mitigation of high-exposure areas.</w:t>
-      </w:r>
-    </w:p>
-    <w:p>
-      <w:pPr>
-        <w:ind w:firstLine="720"/>
-        <w:rPr>
-          <w:szCs w:val="24"/>
-        </w:rPr>
-      </w:pPr>
-      <w:r>
-        <w:rPr>
-          <w:szCs w:val="24"/>
-        </w:rPr>
-        <w:t xml:space="preserve">Multi-disciplinary GIS modeling techniques such as </w:t>
-      </w:r>
-      <w:proofErr w:type="spellStart"/>
-      <w:r>
-        <w:rPr>
-          <w:szCs w:val="24"/>
-        </w:rPr>
-        <w:t>SMaRK</w:t>
-      </w:r>
-      <w:proofErr w:type="spellEnd"/>
-      <w:r>
-        <w:rPr>
-          <w:szCs w:val="24"/>
-        </w:rPr>
-        <w:t xml:space="preserve"> have become more widespread because of this most recent data revolution </w:t>
-      </w:r>
-      <w:r>
-        <w:rPr>
-          <w:szCs w:val="24"/>
-        </w:rPr>
-        <w:fldChar w:fldCharType="begin"/>
-      </w:r>
-      <w:r>
-        <w:rPr>
-          <w:szCs w:val="24"/>
-        </w:rPr>
-        <w:instrText xml:space="preserve"> ADDIN ZOTERO_ITEM CSL_CITATION {"citationID":"AMqhm8PM","properties":{"formattedCitation":"(Goodchild 2018)","plainCitation":"(Goodchild 2018)","noteIndex":0},"citationItems":[{"id":12386,"uris":["http://zotero.org/users/15391371/items/KT5XIINR"],"itemData":{"id":12386,"type":"article-journal","container-title":"The AAG Review of Books","DOI":"10.1080/2325548x.2018.1402278","ISSN":"2325-548X","issue":"2","language":"en","note":"publisher: Informa UK Limited","page":"115-117","source":"Crossref","title":"Mapping Across Academia","volume":"6","author":[{"family":"Goodchild","given":"Michael F."}],"issued":{"date-parts":[["2018",4,3]]}}}],"schema":"https://github.com/citation-style-language/schema/raw/master/csl-citation.json"} </w:instrText>
-      </w:r>
-      <w:r>
-        <w:rPr>
-          <w:szCs w:val="24"/>
-        </w:rPr>
-        <w:fldChar w:fldCharType="separate"/>
-      </w:r>
-      <w:r>
-        <w:rPr>
-          <w:szCs w:val="24"/>
-        </w:rPr>
-        <w:t>(Goodchild 2018)</w:t>
-      </w:r>
-      <w:r>
-        <w:rPr>
-          <w:szCs w:val="24"/>
-        </w:rPr>
-        <w:fldChar w:fldCharType="end"/>
-      </w:r>
-      <w:r>
-        <w:rPr>
-          <w:szCs w:val="24"/>
-        </w:rPr>
-        <w:t xml:space="preserve">. Brought about by the exponential growth in data storage and processing capacities via advancements in Big Data, new-found spatial and temporal analysis of both micro- and macro- ecologies have spurred the need for simplified, sound methodologies. The </w:t>
-      </w:r>
-      <w:proofErr w:type="spellStart"/>
-      <w:r>
-        <w:rPr>
-          <w:szCs w:val="24"/>
-        </w:rPr>
-        <w:t>SMaRK</w:t>
-      </w:r>
-      <w:proofErr w:type="spellEnd"/>
-      <w:r>
-        <w:rPr>
-          <w:szCs w:val="24"/>
-        </w:rPr>
-        <w:t xml:space="preserve"> approach significantly enhanced the predictive accuracy of traditional ML/AI models by spatially interpolating residuals from features at a given point and adding the predicted error back into the model. Satellite imagery in the PHOTUC region via </w:t>
-      </w:r>
-      <w:proofErr w:type="spellStart"/>
-      <w:r>
-        <w:rPr>
-          <w:szCs w:val="24"/>
-        </w:rPr>
-        <w:t>SMaRK</w:t>
-      </w:r>
-      <w:proofErr w:type="spellEnd"/>
-      <w:r>
-        <w:rPr>
-          <w:szCs w:val="24"/>
-        </w:rPr>
-        <w:t xml:space="preserve"> provides transformative capabilities for surface O</w:t>
-      </w:r>
-      <w:r>
-        <w:rPr>
-          <w:szCs w:val="24"/>
-          <w:vertAlign w:val="subscript"/>
-        </w:rPr>
-        <w:t>3</w:t>
-      </w:r>
-      <w:r>
-        <w:rPr>
-          <w:szCs w:val="24"/>
-        </w:rPr>
-        <w:t xml:space="preserve"> mapping, CTMs, and exposure studies by including known values detected at the surface. The incorporation of spatial uncertainty into ML/AI methods for the proper display of geospatial information is critical to the progression of GIS programs. It enables finer, more nuanced depictions of any independent variable of interest across any temporal and geographic scale with the appropriate coverage of monitors. These fine-grained enhancements are critical for uncovering the full spectrum of micro- and macro-effects of the many pollutants threatening human health, ecosystems, and air quality. </w:t>
-      </w:r>
-    </w:p>
-    <w:p>
-      <w:pPr>
-        <w:jc w:val="center"/>
-        <w:rPr>
           <w:caps/>
           <w:szCs w:val="24"/>
         </w:rPr>
@@ -3034,59 +2942,7 @@
         <w:rPr>
           <w:szCs w:val="24"/>
         </w:rPr>
-        <w:t>VI.</w:t>
-      </w:r>
-      <w:r>
-        <w:rPr>
-          <w:szCs w:val="24"/>
-        </w:rPr>
-        <w:t>9</w:t>
-      </w:r>
-      <w:r>
-        <w:rPr>
-          <w:szCs w:val="24"/>
-        </w:rPr>
-        <w:t xml:space="preserve">. </w:t>
-      </w:r>
-      <w:r>
-        <w:rPr>
-          <w:szCs w:val="24"/>
-        </w:rPr>
-        <w:t xml:space="preserve">Necessity </w:t>
-      </w:r>
-      <w:r>
-        <w:rPr>
-          <w:szCs w:val="24"/>
-        </w:rPr>
-        <w:t>o</w:t>
-      </w:r>
-      <w:r>
-        <w:rPr>
-          <w:szCs w:val="24"/>
-        </w:rPr>
-        <w:t>f Residual Kriging</w:t>
-      </w:r>
-    </w:p>
-    <w:p>
-      <w:pPr>
-        <w:ind w:firstLine="720"/>
-        <w:rPr>
-          <w:caps/>
-          <w:szCs w:val="24"/>
-        </w:rPr>
-      </w:pPr>
-      <w:r>
-        <w:rPr>
-          <w:szCs w:val="24"/>
-        </w:rPr>
-        <w:t xml:space="preserve">The advent of satellite monitoring systems has also contributed significantly to ozone modeling by supplying remote sensing data that is crucial for large-scale atmospheric studies. Instruments like the total ozone mapping spectrometer (toms) and the more recent Sentinel-5P satellite offer invaluable datasets that track ozone and its precursors at a global level. These data, however, are subject to spatial limitations and are constrained by their resolution, particularly in densely populated or topographically diverse regions where ozone variability can be substantial. Satellite data alone cannot achieve the spatial and temporal precision needed for accurate, localized exposure assessments. However, the integration of satellite data with the RK method opens new possibilities. By applying residual kriging to the baseline satellite data, we can account for local variability and </w:t>
-      </w:r>
-      <w:r>
-        <w:rPr>
-          <w:szCs w:val="24"/>
-        </w:rPr>
-        <w:lastRenderedPageBreak/>
-        <w:t>improve upon the spatial resolution, rendering the dataset much more useful for high-resolution historical and current-day models. This enhancement is particularly promising for bridging the gap in ozone data quality from 1980 to the present, enabling continuous historical models that track monthly and daily ozone variations across decades.</w:t>
+        <w:t>The advent of satellite monitoring systems has also contributed significantly to ozone modeling by supplying remote sensing data that is crucial for large-scale atmospheric studies. Instruments like the total ozone mapping spectrometer (toms) and the more recent Sentinel-5P satellite offer invaluable datasets that track ozone and its precursors at a global level. These data, however, are subject to spatial limitations and are constrained by their resolution, particularly in densely populated or topographically diverse regions where ozone variability can be substantial. Satellite data alone cannot achieve the spatial and temporal precision needed for accurate, localized exposure assessments. However, the integration of satellite data with the RK method opens new possibilities. By applying residual kriging to the baseline satellite data, we can account for local variability and improve upon the spatial resolution, rendering the dataset much more useful for high-resolution historical and current-day models. This enhancement is particularly promising for bridging the gap in ozone data quality from 1980 to the present, enabling continuous historical models that track monthly and daily ozone variations across decades.</w:t>
       </w:r>
       <w:r>
         <w:rPr>
@@ -4667,7 +4523,7 @@
       </w:r>
     </w:p>
     <w:sectPr>
-      <w:footerReference w:type="default" r:id="rId10"/>
+      <w:footerReference w:type="default" r:id="rId8"/>
       <w:pgSz w:w="12240" w:h="15840"/>
       <w:pgMar w:top="1440" w:right="1440" w:bottom="1440" w:left="1440" w:header="720" w:footer="720" w:gutter="0"/>
       <w:cols w:space="720"/>
@@ -4676,46 +4532,6 @@
     </w:sectPr>
   </w:body>
 </w:document>
-</file>
-
-<file path=word/comments.xml><?xml version="1.0" encoding="utf-8"?>
-<w:comments xmlns:wpc="http://schemas.microsoft.com/office/word/2010/wordprocessingCanvas" xmlns:cx="http://schemas.microsoft.com/office/drawing/2014/chartex" xmlns:cx1="http://schemas.microsoft.com/office/drawing/2015/9/8/chartex" xmlns:cx2="http://schemas.microsoft.com/office/drawing/2015/10/21/chartex" xmlns:cx3="http://schemas.microsoft.com/office/drawing/2016/5/9/chartex" xmlns:cx4="http://schemas.microsoft.com/office/drawing/2016/5/10/chartex" xmlns:cx5="http://schemas.microsoft.com/office/drawing/2016/5/11/chartex" xmlns:cx6="http://schemas.microsoft.com/office/drawing/2016/5/12/chartex" xmlns:cx7="http://schemas.microsoft.com/office/drawing/2016/5/13/chartex" xmlns:cx8="http://schemas.microsoft.com/office/drawing/2016/5/14/chartex" xmlns:mc="http://schemas.openxmlformats.org/markup-compatibility/2006" xmlns:aink="http://schemas.microsoft.com/office/drawing/2016/ink" xmlns:am3d="http://schemas.microsoft.com/office/drawing/2017/model3d" xmlns:o="urn:schemas-microsoft-com:office:office" xmlns:oel="http://schemas.microsoft.com/office/2019/extlst" xmlns:r="http://schemas.openxmlformats.org/officeDocument/2006/relationships" xmlns:m="http://schemas.openxmlformats.org/officeDocument/2006/math" xmlns:v="urn:schemas-microsoft-com:vml" xmlns:wp14="http://schemas.microsoft.com/office/word/2010/wordprocessingDrawing" xmlns:wp="http://schemas.openxmlformats.org/drawingml/2006/wordprocessingDrawing" xmlns:w10="urn:schemas-microsoft-com:office:word" xmlns:w="http://schemas.openxmlformats.org/wordprocessingml/2006/main" xmlns:w14="http://schemas.microsoft.com/office/word/2010/wordml" xmlns:w15="http://schemas.microsoft.com/office/word/2012/wordml" xmlns:w16cex="http://schemas.microsoft.com/office/word/2018/wordml/cex" xmlns:w16cid="http://schemas.microsoft.com/office/word/2016/wordml/cid" xmlns:w16="http://schemas.microsoft.com/office/word/2018/wordml" xmlns:w16du="http://schemas.microsoft.com/office/word/2023/wordml/word16du" xmlns:w16sdtdh="http://schemas.microsoft.com/office/word/2020/wordml/sdtdatahash" xmlns:w16sdtfl="http://schemas.microsoft.com/office/word/2024/wordml/sdtformatlock" xmlns:w16se="http://schemas.microsoft.com/office/word/2015/wordml/symex" xmlns:wpg="http://schemas.microsoft.com/office/word/2010/wordprocessingGroup" xmlns:wpi="http://schemas.microsoft.com/office/word/2010/wordprocessingInk" xmlns:wne="http://schemas.microsoft.com/office/word/2006/wordml" xmlns:wps="http://schemas.microsoft.com/office/word/2010/wordprocessingShape" mc:Ignorable="w14 w15 w16se w16cid w16 w16cex w16sdtdh w16sdtfl w16du wp14">
-  <w:comment w:id="0" w:author="Ryan Erickson" w:date="2025-07-22T15:47:00Z" w:initials="RE">
-    <w:p>
-      <w:pPr>
-        <w:pStyle w:val="CommentText"/>
-      </w:pPr>
-      <w:r>
-        <w:rPr>
-          <w:rStyle w:val="CommentReference"/>
-          <w:rFonts w:eastAsiaTheme="majorEastAsia"/>
-        </w:rPr>
-        <w:annotationRef/>
-      </w:r>
-      <w:r>
-        <w:t>Almost done with discussion of counties</w:t>
-      </w:r>
-    </w:p>
-  </w:comment>
-</w:comments>
-</file>
-
-<file path=word/commentsExtended.xml><?xml version="1.0" encoding="utf-8"?>
-<w15:commentsEx xmlns:wpc="http://schemas.microsoft.com/office/word/2010/wordprocessingCanvas" xmlns:cx="http://schemas.microsoft.com/office/drawing/2014/chartex" xmlns:cx1="http://schemas.microsoft.com/office/drawing/2015/9/8/chartex" xmlns:cx2="http://schemas.microsoft.com/office/drawing/2015/10/21/chartex" xmlns:cx3="http://schemas.microsoft.com/office/drawing/2016/5/9/chartex" xmlns:cx4="http://schemas.microsoft.com/office/drawing/2016/5/10/chartex" xmlns:cx5="http://schemas.microsoft.com/office/drawing/2016/5/11/chartex" xmlns:cx6="http://schemas.microsoft.com/office/drawing/2016/5/12/chartex" xmlns:cx7="http://schemas.microsoft.com/office/drawing/2016/5/13/chartex" xmlns:cx8="http://schemas.microsoft.com/office/drawing/2016/5/14/chartex" xmlns:mc="http://schemas.openxmlformats.org/markup-compatibility/2006" xmlns:aink="http://schemas.microsoft.com/office/drawing/2016/ink" xmlns:am3d="http://schemas.microsoft.com/office/drawing/2017/model3d" xmlns:o="urn:schemas-microsoft-com:office:office" xmlns:oel="http://schemas.microsoft.com/office/2019/extlst" xmlns:r="http://schemas.openxmlformats.org/officeDocument/2006/relationships" xmlns:m="http://schemas.openxmlformats.org/officeDocument/2006/math" xmlns:v="urn:schemas-microsoft-com:vml" xmlns:wp14="http://schemas.microsoft.com/office/word/2010/wordprocessingDrawing" xmlns:wp="http://schemas.openxmlformats.org/drawingml/2006/wordprocessingDrawing" xmlns:w10="urn:schemas-microsoft-com:office:word" xmlns:w="http://schemas.openxmlformats.org/wordprocessingml/2006/main" xmlns:w14="http://schemas.microsoft.com/office/word/2010/wordml" xmlns:w15="http://schemas.microsoft.com/office/word/2012/wordml" xmlns:w16cex="http://schemas.microsoft.com/office/word/2018/wordml/cex" xmlns:w16cid="http://schemas.microsoft.com/office/word/2016/wordml/cid" xmlns:w16="http://schemas.microsoft.com/office/word/2018/wordml" xmlns:w16du="http://schemas.microsoft.com/office/word/2023/wordml/word16du" xmlns:w16sdtdh="http://schemas.microsoft.com/office/word/2020/wordml/sdtdatahash" xmlns:w16sdtfl="http://schemas.microsoft.com/office/word/2024/wordml/sdtformatlock" xmlns:w16se="http://schemas.microsoft.com/office/word/2015/wordml/symex" xmlns:wpg="http://schemas.microsoft.com/office/word/2010/wordprocessingGroup" xmlns:wpi="http://schemas.microsoft.com/office/word/2010/wordprocessingInk" xmlns:wne="http://schemas.microsoft.com/office/word/2006/wordml" xmlns:wps="http://schemas.microsoft.com/office/word/2010/wordprocessingShape" mc:Ignorable="w14 w15 w16se w16cid w16 w16cex w16sdtdh w16sdtfl w16du wp14">
-  <w15:commentEx w15:paraId="4FB966BE" w15:done="0"/>
-</w15:commentsEx>
-</file>
-
-<file path=word/commentsExtensible.xml><?xml version="1.0" encoding="utf-8"?>
-<w16cex:commentsExtensible xmlns:wpc="http://schemas.microsoft.com/office/word/2010/wordprocessingCanvas" xmlns:cx="http://schemas.microsoft.com/office/drawing/2014/chartex" xmlns:cx1="http://schemas.microsoft.com/office/drawing/2015/9/8/chartex" xmlns:cx2="http://schemas.microsoft.com/office/drawing/2015/10/21/chartex" xmlns:cx3="http://schemas.microsoft.com/office/drawing/2016/5/9/chartex" xmlns:cx4="http://schemas.microsoft.com/office/drawing/2016/5/10/chartex" xmlns:cx5="http://schemas.microsoft.com/office/drawing/2016/5/11/chartex" xmlns:cx6="http://schemas.microsoft.com/office/drawing/2016/5/12/chartex" xmlns:cx7="http://schemas.microsoft.com/office/drawing/2016/5/13/chartex" xmlns:cx8="http://schemas.microsoft.com/office/drawing/2016/5/14/chartex" xmlns:cr="http://schemas.microsoft.com/office/comments/2020/reactions" xmlns:mc="http://schemas.openxmlformats.org/markup-compatibility/2006" xmlns:aink="http://schemas.microsoft.com/office/drawing/2016/ink" xmlns:am3d="http://schemas.microsoft.com/office/drawing/2017/model3d" xmlns:o="urn:schemas-microsoft-com:office:office" xmlns:oel="http://schemas.microsoft.com/office/2019/extlst" xmlns:r="http://schemas.openxmlformats.org/officeDocument/2006/relationships" xmlns:m="http://schemas.openxmlformats.org/officeDocument/2006/math" xmlns:v="urn:schemas-microsoft-com:vml" xmlns:wp14="http://schemas.microsoft.com/office/word/2010/wordprocessingDrawing" xmlns:wp="http://schemas.openxmlformats.org/drawingml/2006/wordprocessingDrawing" xmlns:w10="urn:schemas-microsoft-com:office:word" xmlns:w="http://schemas.openxmlformats.org/wordprocessingml/2006/main" xmlns:w14="http://schemas.microsoft.com/office/word/2010/wordml" xmlns:w15="http://schemas.microsoft.com/office/word/2012/wordml" xmlns:w16cex="http://schemas.microsoft.com/office/word/2018/wordml/cex" xmlns:w16cid="http://schemas.microsoft.com/office/word/2016/wordml/cid" xmlns:w16="http://schemas.microsoft.com/office/word/2018/wordml" xmlns:w16du="http://schemas.microsoft.com/office/word/2023/wordml/word16du" xmlns:w16sdtdh="http://schemas.microsoft.com/office/word/2020/wordml/sdtdatahash" xmlns:w16sdtfl="http://schemas.microsoft.com/office/word/2024/wordml/sdtformatlock" xmlns:w16se="http://schemas.microsoft.com/office/word/2015/wordml/symex" xmlns:wpg="http://schemas.microsoft.com/office/word/2010/wordprocessingGroup" xmlns:wpi="http://schemas.microsoft.com/office/word/2010/wordprocessingInk" xmlns:wne="http://schemas.microsoft.com/office/word/2006/wordml" xmlns:wps="http://schemas.microsoft.com/office/word/2010/wordprocessingShape" mc:Ignorable="w14 w15 w16se w16cid w16 w16cex w16sdtdh w16sdtfl cr w16du wp14">
-  <w16cex:commentExtensible w16cex:durableId="46241851" w16cex:dateUtc="2025-07-22T22:47:00Z"/>
-</w16cex:commentsExtensible>
-</file>
-
-<file path=word/commentsIds.xml><?xml version="1.0" encoding="utf-8"?>
-<w16cid:commentsIds xmlns:wpc="http://schemas.microsoft.com/office/word/2010/wordprocessingCanvas" xmlns:cx="http://schemas.microsoft.com/office/drawing/2014/chartex" xmlns:cx1="http://schemas.microsoft.com/office/drawing/2015/9/8/chartex" xmlns:cx2="http://schemas.microsoft.com/office/drawing/2015/10/21/chartex" xmlns:cx3="http://schemas.microsoft.com/office/drawing/2016/5/9/chartex" xmlns:cx4="http://schemas.microsoft.com/office/drawing/2016/5/10/chartex" xmlns:cx5="http://schemas.microsoft.com/office/drawing/2016/5/11/chartex" xmlns:cx6="http://schemas.microsoft.com/office/drawing/2016/5/12/chartex" xmlns:cx7="http://schemas.microsoft.com/office/drawing/2016/5/13/chartex" xmlns:cx8="http://schemas.microsoft.com/office/drawing/2016/5/14/chartex" xmlns:mc="http://schemas.openxmlformats.org/markup-compatibility/2006" xmlns:aink="http://schemas.microsoft.com/office/drawing/2016/ink" xmlns:am3d="http://schemas.microsoft.com/office/drawing/2017/model3d" xmlns:o="urn:schemas-microsoft-com:office:office" xmlns:oel="http://schemas.microsoft.com/office/2019/extlst" xmlns:r="http://schemas.openxmlformats.org/officeDocument/2006/relationships" xmlns:m="http://schemas.openxmlformats.org/officeDocument/2006/math" xmlns:v="urn:schemas-microsoft-com:vml" xmlns:wp14="http://schemas.microsoft.com/office/word/2010/wordprocessingDrawing" xmlns:wp="http://schemas.openxmlformats.org/drawingml/2006/wordprocessingDrawing" xmlns:w10="urn:schemas-microsoft-com:office:word" xmlns:w="http://schemas.openxmlformats.org/wordprocessingml/2006/main" xmlns:w14="http://schemas.microsoft.com/office/word/2010/wordml" xmlns:w15="http://schemas.microsoft.com/office/word/2012/wordml" xmlns:w16cex="http://schemas.microsoft.com/office/word/2018/wordml/cex" xmlns:w16cid="http://schemas.microsoft.com/office/word/2016/wordml/cid" xmlns:w16="http://schemas.microsoft.com/office/word/2018/wordml" xmlns:w16du="http://schemas.microsoft.com/office/word/2023/wordml/word16du" xmlns:w16sdtdh="http://schemas.microsoft.com/office/word/2020/wordml/sdtdatahash" xmlns:w16sdtfl="http://schemas.microsoft.com/office/word/2024/wordml/sdtformatlock" xmlns:w16se="http://schemas.microsoft.com/office/word/2015/wordml/symex" xmlns:wpg="http://schemas.microsoft.com/office/word/2010/wordprocessingGroup" xmlns:wpi="http://schemas.microsoft.com/office/word/2010/wordprocessingInk" xmlns:wne="http://schemas.microsoft.com/office/word/2006/wordml" xmlns:wps="http://schemas.microsoft.com/office/word/2010/wordprocessingShape" mc:Ignorable="w14 w15 w16se w16cid w16 w16cex w16sdtdh w16sdtfl w16du wp14">
-  <w16cid:commentId w16cid:paraId="4FB966BE" w16cid:durableId="46241851"/>
-</w16cid:commentsIds>
 </file>
 
 <file path=word/endnotes.xml><?xml version="1.0" encoding="utf-8"?>
@@ -4822,14 +4638,6 @@
     </w:p>
   </w:footnote>
 </w:footnotes>
-</file>
-
-<file path=word/people.xml><?xml version="1.0" encoding="utf-8"?>
-<w15:people xmlns:wpc="http://schemas.microsoft.com/office/word/2010/wordprocessingCanvas" xmlns:cx="http://schemas.microsoft.com/office/drawing/2014/chartex" xmlns:cx1="http://schemas.microsoft.com/office/drawing/2015/9/8/chartex" xmlns:cx2="http://schemas.microsoft.com/office/drawing/2015/10/21/chartex" xmlns:cx3="http://schemas.microsoft.com/office/drawing/2016/5/9/chartex" xmlns:cx4="http://schemas.microsoft.com/office/drawing/2016/5/10/chartex" xmlns:cx5="http://schemas.microsoft.com/office/drawing/2016/5/11/chartex" xmlns:cx6="http://schemas.microsoft.com/office/drawing/2016/5/12/chartex" xmlns:cx7="http://schemas.microsoft.com/office/drawing/2016/5/13/chartex" xmlns:cx8="http://schemas.microsoft.com/office/drawing/2016/5/14/chartex" xmlns:mc="http://schemas.openxmlformats.org/markup-compatibility/2006" xmlns:aink="http://schemas.microsoft.com/office/drawing/2016/ink" xmlns:am3d="http://schemas.microsoft.com/office/drawing/2017/model3d" xmlns:o="urn:schemas-microsoft-com:office:office" xmlns:oel="http://schemas.microsoft.com/office/2019/extlst" xmlns:r="http://schemas.openxmlformats.org/officeDocument/2006/relationships" xmlns:m="http://schemas.openxmlformats.org/officeDocument/2006/math" xmlns:v="urn:schemas-microsoft-com:vml" xmlns:wp14="http://schemas.microsoft.com/office/word/2010/wordprocessingDrawing" xmlns:wp="http://schemas.openxmlformats.org/drawingml/2006/wordprocessingDrawing" xmlns:w10="urn:schemas-microsoft-com:office:word" xmlns:w="http://schemas.openxmlformats.org/wordprocessingml/2006/main" xmlns:w14="http://schemas.microsoft.com/office/word/2010/wordml" xmlns:w15="http://schemas.microsoft.com/office/word/2012/wordml" xmlns:w16cex="http://schemas.microsoft.com/office/word/2018/wordml/cex" xmlns:w16cid="http://schemas.microsoft.com/office/word/2016/wordml/cid" xmlns:w16="http://schemas.microsoft.com/office/word/2018/wordml" xmlns:w16du="http://schemas.microsoft.com/office/word/2023/wordml/word16du" xmlns:w16sdtdh="http://schemas.microsoft.com/office/word/2020/wordml/sdtdatahash" xmlns:w16sdtfl="http://schemas.microsoft.com/office/word/2024/wordml/sdtformatlock" xmlns:w16se="http://schemas.microsoft.com/office/word/2015/wordml/symex" xmlns:wpg="http://schemas.microsoft.com/office/word/2010/wordprocessingGroup" xmlns:wpi="http://schemas.microsoft.com/office/word/2010/wordprocessingInk" xmlns:wne="http://schemas.microsoft.com/office/word/2006/wordml" xmlns:wps="http://schemas.microsoft.com/office/word/2010/wordprocessingShape" mc:Ignorable="w14 w15 w16se w16cid w16 w16cex w16sdtdh w16sdtfl w16du wp14">
-  <w15:person w15:author="Ryan Erickson">
-    <w15:presenceInfo w15:providerId="AD" w15:userId="S::ryer7052@colorado.edu::6e3278e8-8ffe-4108-9318-8dc719d3488f"/>
-  </w15:person>
-</w15:people>
 </file>
 
 <file path=word/styles.xml><?xml version="1.0" encoding="utf-8"?>
@@ -5448,6 +5256,7 @@
   <w:style w:type="character" w:default="1" w:styleId="DefaultParagraphFont">
     <w:name w:val="Default Paragraph Font"/>
     <w:uiPriority w:val="1"/>
+    <w:semiHidden/>
     <w:unhideWhenUsed/>
   </w:style>
   <w:style w:type="table" w:default="1" w:styleId="TableNormal">

</xml_diff>